<commit_message>
git repo name changed
</commit_message>
<xml_diff>
--- a/AWS disk usage using Cloudwatch with Terraform.docx
+++ b/AWS disk usage using Cloudwatch with Terraform.docx
@@ -137,16 +137,7 @@
           <w:kern w:val="0"/>
           <w14:ligatures w14:val="none"/>
         </w:rPr>
-        <w:t xml:space="preserve"> on your existing EC2 so the instance </w:t>
-      </w:r>
-      <w:proofErr w:type="gramStart"/>
-      <w:r>
-        <w:rPr>
-          <w:rFonts w:ascii="Times New Roman" w:eastAsia="Times New Roman" w:hAnsi="Times New Roman" w:cs="Times New Roman"/>
-          <w:kern w:val="0"/>
-          <w14:ligatures w14:val="none"/>
-        </w:rPr>
-        <w:t xml:space="preserve">actually </w:t>
+        <w:t xml:space="preserve"> on your existing EC2 so the instance actually </w:t>
       </w:r>
       <w:r>
         <w:rPr>
@@ -156,18 +147,7 @@
           <w:kern w:val="0"/>
           <w14:ligatures w14:val="none"/>
         </w:rPr>
-        <w:t>reports</w:t>
-      </w:r>
-      <w:proofErr w:type="gramEnd"/>
-      <w:r>
-        <w:rPr>
-          <w:rFonts w:ascii="Times New Roman" w:eastAsia="Times New Roman" w:hAnsi="Times New Roman" w:cs="Times New Roman"/>
-          <w:b/>
-          <w:bCs/>
-          <w:kern w:val="0"/>
-          <w14:ligatures w14:val="none"/>
-        </w:rPr>
-        <w:t xml:space="preserve"> disk usage</w:t>
+        <w:t>reports disk usage</w:t>
       </w:r>
       <w:r>
         <w:rPr>
@@ -177,7 +157,6 @@
         </w:rPr>
         <w:t xml:space="preserve"> (the metric </w:t>
       </w:r>
-      <w:proofErr w:type="spellStart"/>
       <w:r>
         <w:rPr>
           <w:rFonts w:ascii="Courier New" w:eastAsia="Times New Roman" w:hAnsi="Courier New" w:cs="Courier New"/>
@@ -188,7 +167,6 @@
         </w:rPr>
         <w:t>disk_used_percent</w:t>
       </w:r>
-      <w:proofErr w:type="spellEnd"/>
       <w:r>
         <w:rPr>
           <w:rFonts w:ascii="Times New Roman" w:eastAsia="Times New Roman" w:hAnsi="Times New Roman" w:cs="Times New Roman"/>
@@ -271,25 +249,7 @@
           <w:kern w:val="0"/>
           <w14:ligatures w14:val="none"/>
         </w:rPr>
-        <w:t xml:space="preserve"> </w:t>
-      </w:r>
-      <w:proofErr w:type="gramStart"/>
-      <w:r>
-        <w:rPr>
-          <w:rFonts w:ascii="Times New Roman" w:eastAsia="Times New Roman" w:hAnsi="Times New Roman" w:cs="Times New Roman"/>
-          <w:kern w:val="0"/>
-          <w14:ligatures w14:val="none"/>
-        </w:rPr>
-        <w:t>that fires</w:t>
-      </w:r>
-      <w:proofErr w:type="gramEnd"/>
-      <w:r>
-        <w:rPr>
-          <w:rFonts w:ascii="Times New Roman" w:eastAsia="Times New Roman" w:hAnsi="Times New Roman" w:cs="Times New Roman"/>
-          <w:kern w:val="0"/>
-          <w14:ligatures w14:val="none"/>
-        </w:rPr>
-        <w:t xml:space="preserve"> when root </w:t>
+        <w:t xml:space="preserve"> that fires when root </w:t>
       </w:r>
       <w:r>
         <w:rPr>
@@ -398,7 +358,6 @@
         </w:rPr>
         <w:t xml:space="preserve">Give the EC2 instance an IAM instance profile with the </w:t>
       </w:r>
-      <w:proofErr w:type="spellStart"/>
       <w:r>
         <w:rPr>
           <w:rFonts w:ascii="Times New Roman" w:eastAsia="Times New Roman" w:hAnsi="Times New Roman" w:cs="Times New Roman"/>
@@ -409,7 +368,6 @@
         </w:rPr>
         <w:t>CloudWatchAgentServerPolicy</w:t>
       </w:r>
-      <w:proofErr w:type="spellEnd"/>
       <w:r>
         <w:rPr>
           <w:rFonts w:ascii="Times New Roman" w:eastAsia="Times New Roman" w:hAnsi="Times New Roman" w:cs="Times New Roman"/>
@@ -458,7 +416,6 @@
         </w:rPr>
         <w:t xml:space="preserve"> on the EC2 to collect </w:t>
       </w:r>
-      <w:proofErr w:type="spellStart"/>
       <w:r>
         <w:rPr>
           <w:rFonts w:ascii="Courier New" w:eastAsia="Times New Roman" w:hAnsi="Courier New" w:cs="Courier New"/>
@@ -469,7 +426,6 @@
         </w:rPr>
         <w:t>disk_used_percent</w:t>
       </w:r>
-      <w:proofErr w:type="spellEnd"/>
       <w:r>
         <w:rPr>
           <w:rFonts w:ascii="Times New Roman" w:eastAsia="Times New Roman" w:hAnsi="Times New Roman" w:cs="Times New Roman"/>
@@ -554,7 +510,6 @@
         </w:rPr>
         <w:t xml:space="preserve"> (email subscription) and an </w:t>
       </w:r>
-      <w:proofErr w:type="spellStart"/>
       <w:r>
         <w:rPr>
           <w:rFonts w:ascii="Times New Roman" w:eastAsia="Times New Roman" w:hAnsi="Times New Roman" w:cs="Times New Roman"/>
@@ -565,7 +520,6 @@
         </w:rPr>
         <w:t>aws_cloudwatch_metric_alarm</w:t>
       </w:r>
-      <w:proofErr w:type="spellEnd"/>
       <w:r>
         <w:rPr>
           <w:rFonts w:ascii="Times New Roman" w:eastAsia="Times New Roman" w:hAnsi="Times New Roman" w:cs="Times New Roman"/>
@@ -574,40 +528,16 @@
         </w:rPr>
         <w:t xml:space="preserve"> on </w:t>
       </w:r>
-      <w:proofErr w:type="spellStart"/>
-      <w:r>
-        <w:rPr>
-          <w:rFonts w:ascii="Courier New" w:eastAsia="Times New Roman" w:hAnsi="Courier New" w:cs="Courier New"/>
-          <w:kern w:val="0"/>
-          <w:sz w:val="20"/>
-          <w:szCs w:val="20"/>
-          <w14:ligatures w14:val="none"/>
-        </w:rPr>
-        <w:t>CWAgent</w:t>
-      </w:r>
-      <w:proofErr w:type="spellEnd"/>
-      <w:r>
-        <w:rPr>
-          <w:rFonts w:ascii="Courier New" w:eastAsia="Times New Roman" w:hAnsi="Courier New" w:cs="Courier New"/>
-          <w:kern w:val="0"/>
-          <w:sz w:val="20"/>
-          <w:szCs w:val="20"/>
-          <w14:ligatures w14:val="none"/>
-        </w:rPr>
-        <w:t>/</w:t>
-      </w:r>
-      <w:proofErr w:type="spellStart"/>
-      <w:r>
-        <w:rPr>
-          <w:rFonts w:ascii="Courier New" w:eastAsia="Times New Roman" w:hAnsi="Courier New" w:cs="Courier New"/>
-          <w:kern w:val="0"/>
-          <w:sz w:val="20"/>
-          <w:szCs w:val="20"/>
-          <w14:ligatures w14:val="none"/>
-        </w:rPr>
-        <w:t>disk_used_percent</w:t>
-      </w:r>
-      <w:proofErr w:type="spellEnd"/>
+      <w:r>
+        <w:rPr>
+          <w:rFonts w:ascii="Courier New" w:eastAsia="Times New Roman" w:hAnsi="Courier New" w:cs="Courier New"/>
+          <w:kern w:val="0"/>
+          <w:sz w:val="20"/>
+          <w:szCs w:val="20"/>
+          <w14:ligatures w14:val="none"/>
+        </w:rPr>
+        <w:t>CWAgent/disk_used_percent</w:t>
+      </w:r>
       <w:r>
         <w:rPr>
           <w:rFonts w:ascii="Times New Roman" w:eastAsia="Times New Roman" w:hAnsi="Times New Roman" w:cs="Times New Roman"/>
@@ -616,7 +546,6 @@
         </w:rPr>
         <w:t xml:space="preserve"> with dimensions </w:t>
       </w:r>
-      <w:proofErr w:type="spellStart"/>
       <w:r>
         <w:rPr>
           <w:rFonts w:ascii="Courier New" w:eastAsia="Times New Roman" w:hAnsi="Courier New" w:cs="Courier New"/>
@@ -627,7 +556,6 @@
         </w:rPr>
         <w:t>InstanceId</w:t>
       </w:r>
-      <w:proofErr w:type="spellEnd"/>
       <w:r>
         <w:rPr>
           <w:rFonts w:ascii="Times New Roman" w:eastAsia="Times New Roman" w:hAnsi="Times New Roman" w:cs="Times New Roman"/>
@@ -878,7 +806,6 @@
         </w:rPr>
         <w:t xml:space="preserve">Attach managed policy </w:t>
       </w:r>
-      <w:proofErr w:type="spellStart"/>
       <w:r>
         <w:rPr>
           <w:rFonts w:ascii="Times New Roman" w:eastAsia="Times New Roman" w:hAnsi="Times New Roman" w:cs="Times New Roman"/>
@@ -889,7 +816,6 @@
         </w:rPr>
         <w:t>CloudWatchAgentServerPolicy</w:t>
       </w:r>
-      <w:proofErr w:type="spellEnd"/>
       <w:r>
         <w:rPr>
           <w:rFonts w:ascii="Times New Roman" w:eastAsia="Times New Roman" w:hAnsi="Times New Roman" w:cs="Times New Roman"/>
@@ -898,7 +824,6 @@
         </w:rPr>
         <w:t xml:space="preserve">. Create role (name it e.g. </w:t>
       </w:r>
-      <w:proofErr w:type="spellStart"/>
       <w:r>
         <w:rPr>
           <w:rFonts w:ascii="Courier New" w:eastAsia="Times New Roman" w:hAnsi="Courier New" w:cs="Courier New"/>
@@ -909,7 +834,6 @@
         </w:rPr>
         <w:t>CloudWatchAgentServerRole</w:t>
       </w:r>
-      <w:proofErr w:type="spellEnd"/>
       <w:r>
         <w:rPr>
           <w:rFonts w:ascii="Times New Roman" w:eastAsia="Times New Roman" w:hAnsi="Times New Roman" w:cs="Times New Roman"/>
@@ -1025,8 +949,6 @@
         </w:rPr>
         <w:t xml:space="preserve">Create a trust file </w:t>
       </w:r>
-      <w:proofErr w:type="spellStart"/>
-      <w:proofErr w:type="gramStart"/>
       <w:r>
         <w:rPr>
           <w:rFonts w:ascii="Courier New" w:eastAsia="Times New Roman" w:hAnsi="Courier New" w:cs="Courier New"/>
@@ -1037,8 +959,6 @@
         </w:rPr>
         <w:t>trust.json</w:t>
       </w:r>
-      <w:proofErr w:type="spellEnd"/>
-      <w:proofErr w:type="gramEnd"/>
       <w:r>
         <w:rPr>
           <w:rFonts w:ascii="Times New Roman" w:eastAsia="Times New Roman" w:hAnsi="Times New Roman" w:cs="Times New Roman"/>
@@ -1166,20 +1086,8 @@
           <w:szCs w:val="20"/>
           <w14:ligatures w14:val="none"/>
         </w:rPr>
-        <w:t xml:space="preserve">  "Statement</w:t>
-      </w:r>
-      <w:proofErr w:type="gramStart"/>
-      <w:r>
-        <w:rPr>
-          <w:rFonts w:ascii="Courier New" w:eastAsia="Times New Roman" w:hAnsi="Courier New" w:cs="Courier New"/>
-          <w:kern w:val="0"/>
-          <w:sz w:val="20"/>
-          <w:szCs w:val="20"/>
-          <w14:ligatures w14:val="none"/>
-        </w:rPr>
-        <w:t>":[</w:t>
-      </w:r>
-      <w:proofErr w:type="gramEnd"/>
+        <w:t xml:space="preserve">  "Statement":[</w:t>
+      </w:r>
     </w:p>
     <w:p>
       <w:pPr>
@@ -1258,29 +1166,7 @@
           <w:szCs w:val="20"/>
           <w14:ligatures w14:val="none"/>
         </w:rPr>
-        <w:t xml:space="preserve">      "</w:t>
-      </w:r>
-      <w:proofErr w:type="spellStart"/>
-      <w:r>
-        <w:rPr>
-          <w:rFonts w:ascii="Courier New" w:eastAsia="Times New Roman" w:hAnsi="Courier New" w:cs="Courier New"/>
-          <w:kern w:val="0"/>
-          <w:sz w:val="20"/>
-          <w:szCs w:val="20"/>
-          <w14:ligatures w14:val="none"/>
-        </w:rPr>
-        <w:t>Effect":"Allow</w:t>
-      </w:r>
-      <w:proofErr w:type="spellEnd"/>
-      <w:r>
-        <w:rPr>
-          <w:rFonts w:ascii="Courier New" w:eastAsia="Times New Roman" w:hAnsi="Courier New" w:cs="Courier New"/>
-          <w:kern w:val="0"/>
-          <w:sz w:val="20"/>
-          <w:szCs w:val="20"/>
-          <w14:ligatures w14:val="none"/>
-        </w:rPr>
-        <w:t>",</w:t>
+        <w:t xml:space="preserve">      "Effect":"Allow",</w:t>
       </w:r>
     </w:p>
     <w:p>
@@ -1320,29 +1206,7 @@
           <w:szCs w:val="20"/>
           <w14:ligatures w14:val="none"/>
         </w:rPr>
-        <w:t xml:space="preserve">      "Principal</w:t>
-      </w:r>
-      <w:proofErr w:type="gramStart"/>
-      <w:r>
-        <w:rPr>
-          <w:rFonts w:ascii="Courier New" w:eastAsia="Times New Roman" w:hAnsi="Courier New" w:cs="Courier New"/>
-          <w:kern w:val="0"/>
-          <w:sz w:val="20"/>
-          <w:szCs w:val="20"/>
-          <w14:ligatures w14:val="none"/>
-        </w:rPr>
-        <w:t>":{</w:t>
-      </w:r>
-      <w:proofErr w:type="gramEnd"/>
-      <w:r>
-        <w:rPr>
-          <w:rFonts w:ascii="Courier New" w:eastAsia="Times New Roman" w:hAnsi="Courier New" w:cs="Courier New"/>
-          <w:kern w:val="0"/>
-          <w:sz w:val="20"/>
-          <w:szCs w:val="20"/>
-          <w14:ligatures w14:val="none"/>
-        </w:rPr>
-        <w:t>"Service":"ec2.amazonaws.com"},</w:t>
+        <w:t xml:space="preserve">      "Principal":{"Service":"ec2.amazonaws.com"},</w:t>
       </w:r>
     </w:p>
     <w:p>
@@ -1382,31 +1246,7 @@
           <w:szCs w:val="20"/>
           <w14:ligatures w14:val="none"/>
         </w:rPr>
-        <w:t xml:space="preserve">      "Action":"</w:t>
-      </w:r>
-      <w:proofErr w:type="spellStart"/>
-      <w:proofErr w:type="gramStart"/>
-      <w:r>
-        <w:rPr>
-          <w:rFonts w:ascii="Courier New" w:eastAsia="Times New Roman" w:hAnsi="Courier New" w:cs="Courier New"/>
-          <w:kern w:val="0"/>
-          <w:sz w:val="20"/>
-          <w:szCs w:val="20"/>
-          <w14:ligatures w14:val="none"/>
-        </w:rPr>
-        <w:t>sts:AssumeRole</w:t>
-      </w:r>
-      <w:proofErr w:type="spellEnd"/>
-      <w:proofErr w:type="gramEnd"/>
-      <w:r>
-        <w:rPr>
-          <w:rFonts w:ascii="Courier New" w:eastAsia="Times New Roman" w:hAnsi="Courier New" w:cs="Courier New"/>
-          <w:kern w:val="0"/>
-          <w:sz w:val="20"/>
-          <w:szCs w:val="20"/>
-          <w14:ligatures w14:val="none"/>
-        </w:rPr>
-        <w:t>"</w:t>
+        <w:t xml:space="preserve">      "Action":"sts:AssumeRole"</w:t>
       </w:r>
     </w:p>
     <w:p>
@@ -1576,71 +1416,15 @@
           <w14:ligatures w14:val="none"/>
         </w:rPr>
       </w:pPr>
-      <w:proofErr w:type="spellStart"/>
-      <w:r>
-        <w:rPr>
-          <w:rFonts w:ascii="Courier New" w:eastAsia="Times New Roman" w:hAnsi="Courier New" w:cs="Courier New"/>
-          <w:kern w:val="0"/>
-          <w:sz w:val="20"/>
-          <w:szCs w:val="20"/>
-          <w14:ligatures w14:val="none"/>
-        </w:rPr>
-        <w:t>aws</w:t>
-      </w:r>
-      <w:proofErr w:type="spellEnd"/>
-      <w:r>
-        <w:rPr>
-          <w:rFonts w:ascii="Courier New" w:eastAsia="Times New Roman" w:hAnsi="Courier New" w:cs="Courier New"/>
-          <w:kern w:val="0"/>
-          <w:sz w:val="20"/>
-          <w:szCs w:val="20"/>
-          <w14:ligatures w14:val="none"/>
-        </w:rPr>
-        <w:t xml:space="preserve"> </w:t>
-      </w:r>
-      <w:proofErr w:type="spellStart"/>
-      <w:r>
-        <w:rPr>
-          <w:rFonts w:ascii="Courier New" w:eastAsia="Times New Roman" w:hAnsi="Courier New" w:cs="Courier New"/>
-          <w:kern w:val="0"/>
-          <w:sz w:val="20"/>
-          <w:szCs w:val="20"/>
-          <w14:ligatures w14:val="none"/>
-        </w:rPr>
-        <w:t>iam</w:t>
-      </w:r>
-      <w:proofErr w:type="spellEnd"/>
-      <w:r>
-        <w:rPr>
-          <w:rFonts w:ascii="Courier New" w:eastAsia="Times New Roman" w:hAnsi="Courier New" w:cs="Courier New"/>
-          <w:kern w:val="0"/>
-          <w:sz w:val="20"/>
-          <w:szCs w:val="20"/>
-          <w14:ligatures w14:val="none"/>
-        </w:rPr>
-        <w:t xml:space="preserve"> create-role --role-name </w:t>
-      </w:r>
-      <w:proofErr w:type="spellStart"/>
-      <w:r>
-        <w:rPr>
-          <w:rFonts w:ascii="Courier New" w:eastAsia="Times New Roman" w:hAnsi="Courier New" w:cs="Courier New"/>
-          <w:kern w:val="0"/>
-          <w:sz w:val="20"/>
-          <w:szCs w:val="20"/>
-          <w14:ligatures w14:val="none"/>
-        </w:rPr>
-        <w:t>CloudWatchAgentServerRole</w:t>
-      </w:r>
-      <w:proofErr w:type="spellEnd"/>
-      <w:r>
-        <w:rPr>
-          <w:rFonts w:ascii="Courier New" w:eastAsia="Times New Roman" w:hAnsi="Courier New" w:cs="Courier New"/>
-          <w:kern w:val="0"/>
-          <w:sz w:val="20"/>
-          <w:szCs w:val="20"/>
-          <w14:ligatures w14:val="none"/>
-        </w:rPr>
-        <w:t xml:space="preserve"> \</w:t>
+      <w:r>
+        <w:rPr>
+          <w:rFonts w:ascii="Courier New" w:eastAsia="Times New Roman" w:hAnsi="Courier New" w:cs="Courier New"/>
+          <w:kern w:val="0"/>
+          <w:sz w:val="20"/>
+          <w:szCs w:val="20"/>
+          <w14:ligatures w14:val="none"/>
+        </w:rPr>
+        <w:t>aws iam create-role --role-name CloudWatchAgentServerRole \</w:t>
       </w:r>
     </w:p>
     <w:p>
@@ -1742,71 +1526,15 @@
           <w14:ligatures w14:val="none"/>
         </w:rPr>
       </w:pPr>
-      <w:proofErr w:type="spellStart"/>
-      <w:r>
-        <w:rPr>
-          <w:rFonts w:ascii="Courier New" w:eastAsia="Times New Roman" w:hAnsi="Courier New" w:cs="Courier New"/>
-          <w:kern w:val="0"/>
-          <w:sz w:val="20"/>
-          <w:szCs w:val="20"/>
-          <w14:ligatures w14:val="none"/>
-        </w:rPr>
-        <w:t>aws</w:t>
-      </w:r>
-      <w:proofErr w:type="spellEnd"/>
-      <w:r>
-        <w:rPr>
-          <w:rFonts w:ascii="Courier New" w:eastAsia="Times New Roman" w:hAnsi="Courier New" w:cs="Courier New"/>
-          <w:kern w:val="0"/>
-          <w:sz w:val="20"/>
-          <w:szCs w:val="20"/>
-          <w14:ligatures w14:val="none"/>
-        </w:rPr>
-        <w:t xml:space="preserve"> </w:t>
-      </w:r>
-      <w:proofErr w:type="spellStart"/>
-      <w:r>
-        <w:rPr>
-          <w:rFonts w:ascii="Courier New" w:eastAsia="Times New Roman" w:hAnsi="Courier New" w:cs="Courier New"/>
-          <w:kern w:val="0"/>
-          <w:sz w:val="20"/>
-          <w:szCs w:val="20"/>
-          <w14:ligatures w14:val="none"/>
-        </w:rPr>
-        <w:t>iam</w:t>
-      </w:r>
-      <w:proofErr w:type="spellEnd"/>
-      <w:r>
-        <w:rPr>
-          <w:rFonts w:ascii="Courier New" w:eastAsia="Times New Roman" w:hAnsi="Courier New" w:cs="Courier New"/>
-          <w:kern w:val="0"/>
-          <w:sz w:val="20"/>
-          <w:szCs w:val="20"/>
-          <w14:ligatures w14:val="none"/>
-        </w:rPr>
-        <w:t xml:space="preserve"> attach-role-policy --role-name </w:t>
-      </w:r>
-      <w:proofErr w:type="spellStart"/>
-      <w:r>
-        <w:rPr>
-          <w:rFonts w:ascii="Courier New" w:eastAsia="Times New Roman" w:hAnsi="Courier New" w:cs="Courier New"/>
-          <w:kern w:val="0"/>
-          <w:sz w:val="20"/>
-          <w:szCs w:val="20"/>
-          <w14:ligatures w14:val="none"/>
-        </w:rPr>
-        <w:t>CloudWatchAgentServerRole</w:t>
-      </w:r>
-      <w:proofErr w:type="spellEnd"/>
-      <w:r>
-        <w:rPr>
-          <w:rFonts w:ascii="Courier New" w:eastAsia="Times New Roman" w:hAnsi="Courier New" w:cs="Courier New"/>
-          <w:kern w:val="0"/>
-          <w:sz w:val="20"/>
-          <w:szCs w:val="20"/>
-          <w14:ligatures w14:val="none"/>
-        </w:rPr>
-        <w:t xml:space="preserve"> \</w:t>
+      <w:r>
+        <w:rPr>
+          <w:rFonts w:ascii="Courier New" w:eastAsia="Times New Roman" w:hAnsi="Courier New" w:cs="Courier New"/>
+          <w:kern w:val="0"/>
+          <w:sz w:val="20"/>
+          <w:szCs w:val="20"/>
+          <w14:ligatures w14:val="none"/>
+        </w:rPr>
+        <w:t>aws iam attach-role-policy --role-name CloudWatchAgentServerRole \</w:t>
       </w:r>
     </w:p>
     <w:p>
@@ -1846,98 +1574,8 @@
           <w:szCs w:val="20"/>
           <w14:ligatures w14:val="none"/>
         </w:rPr>
-        <w:t xml:space="preserve">  --policy-</w:t>
-      </w:r>
-      <w:proofErr w:type="spellStart"/>
-      <w:r>
-        <w:rPr>
-          <w:rFonts w:ascii="Courier New" w:eastAsia="Times New Roman" w:hAnsi="Courier New" w:cs="Courier New"/>
-          <w:kern w:val="0"/>
-          <w:sz w:val="20"/>
-          <w:szCs w:val="20"/>
-          <w14:ligatures w14:val="none"/>
-        </w:rPr>
-        <w:t>arn</w:t>
-      </w:r>
-      <w:proofErr w:type="spellEnd"/>
-      <w:r>
-        <w:rPr>
-          <w:rFonts w:ascii="Courier New" w:eastAsia="Times New Roman" w:hAnsi="Courier New" w:cs="Courier New"/>
-          <w:kern w:val="0"/>
-          <w:sz w:val="20"/>
-          <w:szCs w:val="20"/>
-          <w14:ligatures w14:val="none"/>
-        </w:rPr>
-        <w:t xml:space="preserve"> </w:t>
-      </w:r>
-      <w:proofErr w:type="spellStart"/>
-      <w:proofErr w:type="gramStart"/>
-      <w:r>
-        <w:rPr>
-          <w:rFonts w:ascii="Courier New" w:eastAsia="Times New Roman" w:hAnsi="Courier New" w:cs="Courier New"/>
-          <w:kern w:val="0"/>
-          <w:sz w:val="20"/>
-          <w:szCs w:val="20"/>
-          <w14:ligatures w14:val="none"/>
-        </w:rPr>
-        <w:t>arn:aws</w:t>
-      </w:r>
-      <w:proofErr w:type="gramEnd"/>
-      <w:r>
-        <w:rPr>
-          <w:rFonts w:ascii="Courier New" w:eastAsia="Times New Roman" w:hAnsi="Courier New" w:cs="Courier New"/>
-          <w:kern w:val="0"/>
-          <w:sz w:val="20"/>
-          <w:szCs w:val="20"/>
-          <w14:ligatures w14:val="none"/>
-        </w:rPr>
-        <w:t>:iam</w:t>
-      </w:r>
-      <w:proofErr w:type="spellEnd"/>
-      <w:r>
-        <w:rPr>
-          <w:rFonts w:ascii="Courier New" w:eastAsia="Times New Roman" w:hAnsi="Courier New" w:cs="Courier New"/>
-          <w:kern w:val="0"/>
-          <w:sz w:val="20"/>
-          <w:szCs w:val="20"/>
-          <w14:ligatures w14:val="none"/>
-        </w:rPr>
-        <w:t>::</w:t>
-      </w:r>
-      <w:proofErr w:type="spellStart"/>
-      <w:r>
-        <w:rPr>
-          <w:rFonts w:ascii="Courier New" w:eastAsia="Times New Roman" w:hAnsi="Courier New" w:cs="Courier New"/>
-          <w:kern w:val="0"/>
-          <w:sz w:val="20"/>
-          <w:szCs w:val="20"/>
-          <w14:ligatures w14:val="none"/>
-        </w:rPr>
-        <w:t>aws:policy</w:t>
-      </w:r>
-      <w:proofErr w:type="spellEnd"/>
-      <w:r>
-        <w:rPr>
-          <w:rFonts w:ascii="Courier New" w:eastAsia="Times New Roman" w:hAnsi="Courier New" w:cs="Courier New"/>
-          <w:kern w:val="0"/>
-          <w:sz w:val="20"/>
-          <w:szCs w:val="20"/>
-          <w14:ligatures w14:val="none"/>
-        </w:rPr>
-        <w:t>/</w:t>
-      </w:r>
-      <w:proofErr w:type="spellStart"/>
-      <w:r>
-        <w:rPr>
-          <w:rFonts w:ascii="Courier New" w:eastAsia="Times New Roman" w:hAnsi="Courier New" w:cs="Courier New"/>
-          <w:kern w:val="0"/>
-          <w:sz w:val="20"/>
-          <w:szCs w:val="20"/>
-          <w14:ligatures w14:val="none"/>
-        </w:rPr>
-        <w:t>CloudWatchAgentServerPolicy</w:t>
-      </w:r>
-      <w:proofErr w:type="spellEnd"/>
+        <w:t xml:space="preserve">  --policy-arn arn:aws:iam::aws:policy/CloudWatchAgentServerPolicy</w:t>
+      </w:r>
     </w:p>
     <w:p>
       <w:pPr>
@@ -1998,62 +1636,16 @@
           <w14:ligatures w14:val="none"/>
         </w:rPr>
       </w:pPr>
-      <w:proofErr w:type="spellStart"/>
-      <w:r>
-        <w:rPr>
-          <w:rFonts w:ascii="Courier New" w:eastAsia="Times New Roman" w:hAnsi="Courier New" w:cs="Courier New"/>
-          <w:kern w:val="0"/>
-          <w:sz w:val="20"/>
-          <w:szCs w:val="20"/>
-          <w14:ligatures w14:val="none"/>
-        </w:rPr>
-        <w:t>aws</w:t>
-      </w:r>
-      <w:proofErr w:type="spellEnd"/>
-      <w:r>
-        <w:rPr>
-          <w:rFonts w:ascii="Courier New" w:eastAsia="Times New Roman" w:hAnsi="Courier New" w:cs="Courier New"/>
-          <w:kern w:val="0"/>
-          <w:sz w:val="20"/>
-          <w:szCs w:val="20"/>
-          <w14:ligatures w14:val="none"/>
-        </w:rPr>
-        <w:t xml:space="preserve"> </w:t>
-      </w:r>
-      <w:proofErr w:type="spellStart"/>
-      <w:r>
-        <w:rPr>
-          <w:rFonts w:ascii="Courier New" w:eastAsia="Times New Roman" w:hAnsi="Courier New" w:cs="Courier New"/>
-          <w:kern w:val="0"/>
-          <w:sz w:val="20"/>
-          <w:szCs w:val="20"/>
-          <w14:ligatures w14:val="none"/>
-        </w:rPr>
-        <w:t>iam</w:t>
-      </w:r>
-      <w:proofErr w:type="spellEnd"/>
-      <w:r>
-        <w:rPr>
-          <w:rFonts w:ascii="Courier New" w:eastAsia="Times New Roman" w:hAnsi="Courier New" w:cs="Courier New"/>
-          <w:kern w:val="0"/>
-          <w:sz w:val="20"/>
-          <w:szCs w:val="20"/>
-          <w14:ligatures w14:val="none"/>
-        </w:rPr>
-        <w:t xml:space="preserve"> create-instance-profile --instance-profile-name </w:t>
-      </w:r>
-      <w:proofErr w:type="spellStart"/>
-      <w:r>
-        <w:rPr>
-          <w:rFonts w:ascii="Courier New" w:eastAsia="Times New Roman" w:hAnsi="Courier New" w:cs="Courier New"/>
-          <w:kern w:val="0"/>
-          <w:sz w:val="20"/>
-          <w:szCs w:val="20"/>
-          <w14:ligatures w14:val="none"/>
-        </w:rPr>
-        <w:t>CloudWatchAgentProfile</w:t>
-      </w:r>
-      <w:proofErr w:type="spellEnd"/>
+      <w:r>
+        <w:rPr>
+          <w:rFonts w:ascii="Courier New" w:eastAsia="Times New Roman" w:hAnsi="Courier New" w:cs="Courier New"/>
+          <w:kern w:val="0"/>
+          <w:sz w:val="20"/>
+          <w:szCs w:val="20"/>
+          <w14:ligatures w14:val="none"/>
+        </w:rPr>
+        <w:t>aws iam create-instance-profile --instance-profile-name CloudWatchAgentProfile</w:t>
+      </w:r>
     </w:p>
     <w:p>
       <w:pPr>
@@ -2114,71 +1706,15 @@
           <w14:ligatures w14:val="none"/>
         </w:rPr>
       </w:pPr>
-      <w:proofErr w:type="spellStart"/>
-      <w:r>
-        <w:rPr>
-          <w:rFonts w:ascii="Courier New" w:eastAsia="Times New Roman" w:hAnsi="Courier New" w:cs="Courier New"/>
-          <w:kern w:val="0"/>
-          <w:sz w:val="20"/>
-          <w:szCs w:val="20"/>
-          <w14:ligatures w14:val="none"/>
-        </w:rPr>
-        <w:t>aws</w:t>
-      </w:r>
-      <w:proofErr w:type="spellEnd"/>
-      <w:r>
-        <w:rPr>
-          <w:rFonts w:ascii="Courier New" w:eastAsia="Times New Roman" w:hAnsi="Courier New" w:cs="Courier New"/>
-          <w:kern w:val="0"/>
-          <w:sz w:val="20"/>
-          <w:szCs w:val="20"/>
-          <w14:ligatures w14:val="none"/>
-        </w:rPr>
-        <w:t xml:space="preserve"> </w:t>
-      </w:r>
-      <w:proofErr w:type="spellStart"/>
-      <w:r>
-        <w:rPr>
-          <w:rFonts w:ascii="Courier New" w:eastAsia="Times New Roman" w:hAnsi="Courier New" w:cs="Courier New"/>
-          <w:kern w:val="0"/>
-          <w:sz w:val="20"/>
-          <w:szCs w:val="20"/>
-          <w14:ligatures w14:val="none"/>
-        </w:rPr>
-        <w:t>iam</w:t>
-      </w:r>
-      <w:proofErr w:type="spellEnd"/>
-      <w:r>
-        <w:rPr>
-          <w:rFonts w:ascii="Courier New" w:eastAsia="Times New Roman" w:hAnsi="Courier New" w:cs="Courier New"/>
-          <w:kern w:val="0"/>
-          <w:sz w:val="20"/>
-          <w:szCs w:val="20"/>
-          <w14:ligatures w14:val="none"/>
-        </w:rPr>
-        <w:t xml:space="preserve"> add-role-to-instance-profile --instance-profile-name </w:t>
-      </w:r>
-      <w:proofErr w:type="spellStart"/>
-      <w:r>
-        <w:rPr>
-          <w:rFonts w:ascii="Courier New" w:eastAsia="Times New Roman" w:hAnsi="Courier New" w:cs="Courier New"/>
-          <w:kern w:val="0"/>
-          <w:sz w:val="20"/>
-          <w:szCs w:val="20"/>
-          <w14:ligatures w14:val="none"/>
-        </w:rPr>
-        <w:t>CloudWatchAgentProfile</w:t>
-      </w:r>
-      <w:proofErr w:type="spellEnd"/>
-      <w:r>
-        <w:rPr>
-          <w:rFonts w:ascii="Courier New" w:eastAsia="Times New Roman" w:hAnsi="Courier New" w:cs="Courier New"/>
-          <w:kern w:val="0"/>
-          <w:sz w:val="20"/>
-          <w:szCs w:val="20"/>
-          <w14:ligatures w14:val="none"/>
-        </w:rPr>
-        <w:t xml:space="preserve"> \</w:t>
+      <w:r>
+        <w:rPr>
+          <w:rFonts w:ascii="Courier New" w:eastAsia="Times New Roman" w:hAnsi="Courier New" w:cs="Courier New"/>
+          <w:kern w:val="0"/>
+          <w:sz w:val="20"/>
+          <w:szCs w:val="20"/>
+          <w14:ligatures w14:val="none"/>
+        </w:rPr>
+        <w:t>aws iam add-role-to-instance-profile --instance-profile-name CloudWatchAgentProfile \</w:t>
       </w:r>
     </w:p>
     <w:p>
@@ -2218,20 +1754,8 @@
           <w:szCs w:val="20"/>
           <w14:ligatures w14:val="none"/>
         </w:rPr>
-        <w:t xml:space="preserve">  --role-name </w:t>
-      </w:r>
-      <w:proofErr w:type="spellStart"/>
-      <w:r>
-        <w:rPr>
-          <w:rFonts w:ascii="Courier New" w:eastAsia="Times New Roman" w:hAnsi="Courier New" w:cs="Courier New"/>
-          <w:kern w:val="0"/>
-          <w:sz w:val="20"/>
-          <w:szCs w:val="20"/>
-          <w14:ligatures w14:val="none"/>
-        </w:rPr>
-        <w:t>CloudWatchAgentServerRole</w:t>
-      </w:r>
-      <w:proofErr w:type="spellEnd"/>
+        <w:t xml:space="preserve">  --role-name CloudWatchAgentServerRole</w:t>
+      </w:r>
     </w:p>
     <w:p>
       <w:pPr>
@@ -2292,49 +1816,15 @@
           <w14:ligatures w14:val="none"/>
         </w:rPr>
       </w:pPr>
-      <w:proofErr w:type="spellStart"/>
-      <w:r>
-        <w:rPr>
-          <w:rFonts w:ascii="Courier New" w:eastAsia="Times New Roman" w:hAnsi="Courier New" w:cs="Courier New"/>
-          <w:kern w:val="0"/>
-          <w:sz w:val="20"/>
-          <w:szCs w:val="20"/>
-          <w14:ligatures w14:val="none"/>
-        </w:rPr>
-        <w:t>aws</w:t>
-      </w:r>
-      <w:proofErr w:type="spellEnd"/>
-      <w:r>
-        <w:rPr>
-          <w:rFonts w:ascii="Courier New" w:eastAsia="Times New Roman" w:hAnsi="Courier New" w:cs="Courier New"/>
-          <w:kern w:val="0"/>
-          <w:sz w:val="20"/>
-          <w:szCs w:val="20"/>
-          <w14:ligatures w14:val="none"/>
-        </w:rPr>
-        <w:t xml:space="preserve"> ec2 associate-</w:t>
-      </w:r>
-      <w:proofErr w:type="spellStart"/>
-      <w:r>
-        <w:rPr>
-          <w:rFonts w:ascii="Courier New" w:eastAsia="Times New Roman" w:hAnsi="Courier New" w:cs="Courier New"/>
-          <w:kern w:val="0"/>
-          <w:sz w:val="20"/>
-          <w:szCs w:val="20"/>
-          <w14:ligatures w14:val="none"/>
-        </w:rPr>
-        <w:t>iam</w:t>
-      </w:r>
-      <w:proofErr w:type="spellEnd"/>
-      <w:r>
-        <w:rPr>
-          <w:rFonts w:ascii="Courier New" w:eastAsia="Times New Roman" w:hAnsi="Courier New" w:cs="Courier New"/>
-          <w:kern w:val="0"/>
-          <w:sz w:val="20"/>
-          <w:szCs w:val="20"/>
-          <w14:ligatures w14:val="none"/>
-        </w:rPr>
-        <w:t>-instance-profile --instance-id i-0123456789abcdef0 \</w:t>
+      <w:r>
+        <w:rPr>
+          <w:rFonts w:ascii="Courier New" w:eastAsia="Times New Roman" w:hAnsi="Courier New" w:cs="Courier New"/>
+          <w:kern w:val="0"/>
+          <w:sz w:val="20"/>
+          <w:szCs w:val="20"/>
+          <w14:ligatures w14:val="none"/>
+        </w:rPr>
+        <w:t>aws ec2 associate-iam-instance-profile --instance-id i-0123456789abcdef0 \</w:t>
       </w:r>
     </w:p>
     <w:p>
@@ -2374,42 +1864,8 @@
           <w:szCs w:val="20"/>
           <w14:ligatures w14:val="none"/>
         </w:rPr>
-        <w:t xml:space="preserve">  --</w:t>
-      </w:r>
-      <w:proofErr w:type="spellStart"/>
-      <w:r>
-        <w:rPr>
-          <w:rFonts w:ascii="Courier New" w:eastAsia="Times New Roman" w:hAnsi="Courier New" w:cs="Courier New"/>
-          <w:kern w:val="0"/>
-          <w:sz w:val="20"/>
-          <w:szCs w:val="20"/>
-          <w14:ligatures w14:val="none"/>
-        </w:rPr>
-        <w:t>iam</w:t>
-      </w:r>
-      <w:proofErr w:type="spellEnd"/>
-      <w:r>
-        <w:rPr>
-          <w:rFonts w:ascii="Courier New" w:eastAsia="Times New Roman" w:hAnsi="Courier New" w:cs="Courier New"/>
-          <w:kern w:val="0"/>
-          <w:sz w:val="20"/>
-          <w:szCs w:val="20"/>
-          <w14:ligatures w14:val="none"/>
-        </w:rPr>
-        <w:t>-instance-profile Name=</w:t>
-      </w:r>
-      <w:proofErr w:type="spellStart"/>
-      <w:r>
-        <w:rPr>
-          <w:rFonts w:ascii="Courier New" w:eastAsia="Times New Roman" w:hAnsi="Courier New" w:cs="Courier New"/>
-          <w:kern w:val="0"/>
-          <w:sz w:val="20"/>
-          <w:szCs w:val="20"/>
-          <w14:ligatures w14:val="none"/>
-        </w:rPr>
-        <w:t>CloudWatchAgentProfile</w:t>
-      </w:r>
-      <w:proofErr w:type="spellEnd"/>
+        <w:t xml:space="preserve">  --iam-instance-profile Name=CloudWatchAgentProfile</w:t>
+      </w:r>
     </w:p>
     <w:p>
       <w:pPr>
@@ -2436,29 +1892,7 @@
           <w:szCs w:val="20"/>
           <w14:ligatures w14:val="none"/>
         </w:rPr>
-        <w:t>associate-</w:t>
-      </w:r>
-      <w:proofErr w:type="spellStart"/>
-      <w:r>
-        <w:rPr>
-          <w:rFonts w:ascii="Courier New" w:eastAsia="Times New Roman" w:hAnsi="Courier New" w:cs="Courier New"/>
-          <w:kern w:val="0"/>
-          <w:sz w:val="20"/>
-          <w:szCs w:val="20"/>
-          <w14:ligatures w14:val="none"/>
-        </w:rPr>
-        <w:t>iam</w:t>
-      </w:r>
-      <w:proofErr w:type="spellEnd"/>
-      <w:r>
-        <w:rPr>
-          <w:rFonts w:ascii="Courier New" w:eastAsia="Times New Roman" w:hAnsi="Courier New" w:cs="Courier New"/>
-          <w:kern w:val="0"/>
-          <w:sz w:val="20"/>
-          <w:szCs w:val="20"/>
-          <w14:ligatures w14:val="none"/>
-        </w:rPr>
-        <w:t>-instance-profile</w:t>
+        <w:t>associate-iam-instance-profile</w:t>
       </w:r>
       <w:r>
         <w:rPr>
@@ -2662,49 +2096,15 @@
           <w14:ligatures w14:val="none"/>
         </w:rPr>
       </w:pPr>
-      <w:proofErr w:type="spellStart"/>
-      <w:r>
-        <w:rPr>
-          <w:rFonts w:ascii="Courier New" w:eastAsia="Times New Roman" w:hAnsi="Courier New" w:cs="Courier New"/>
-          <w:kern w:val="0"/>
-          <w:sz w:val="20"/>
-          <w:szCs w:val="20"/>
-          <w14:ligatures w14:val="none"/>
-        </w:rPr>
-        <w:t>sudo</w:t>
-      </w:r>
-      <w:proofErr w:type="spellEnd"/>
-      <w:r>
-        <w:rPr>
-          <w:rFonts w:ascii="Courier New" w:eastAsia="Times New Roman" w:hAnsi="Courier New" w:cs="Courier New"/>
-          <w:kern w:val="0"/>
-          <w:sz w:val="20"/>
-          <w:szCs w:val="20"/>
-          <w14:ligatures w14:val="none"/>
-        </w:rPr>
-        <w:t xml:space="preserve"> yum install -y amazon-</w:t>
-      </w:r>
-      <w:proofErr w:type="spellStart"/>
-      <w:r>
-        <w:rPr>
-          <w:rFonts w:ascii="Courier New" w:eastAsia="Times New Roman" w:hAnsi="Courier New" w:cs="Courier New"/>
-          <w:kern w:val="0"/>
-          <w:sz w:val="20"/>
-          <w:szCs w:val="20"/>
-          <w14:ligatures w14:val="none"/>
-        </w:rPr>
-        <w:t>cloudwatch</w:t>
-      </w:r>
-      <w:proofErr w:type="spellEnd"/>
-      <w:r>
-        <w:rPr>
-          <w:rFonts w:ascii="Courier New" w:eastAsia="Times New Roman" w:hAnsi="Courier New" w:cs="Courier New"/>
-          <w:kern w:val="0"/>
-          <w:sz w:val="20"/>
-          <w:szCs w:val="20"/>
-          <w14:ligatures w14:val="none"/>
-        </w:rPr>
-        <w:t>-agent</w:t>
+      <w:r>
+        <w:rPr>
+          <w:rFonts w:ascii="Courier New" w:eastAsia="Times New Roman" w:hAnsi="Courier New" w:cs="Courier New"/>
+          <w:kern w:val="0"/>
+          <w:sz w:val="20"/>
+          <w:szCs w:val="20"/>
+          <w14:ligatures w14:val="none"/>
+        </w:rPr>
+        <w:t>sudo yum install -y amazon-cloudwatch-agent</w:t>
       </w:r>
     </w:p>
     <w:p>
@@ -2724,7 +2124,6 @@
         </w:rPr>
         <w:t xml:space="preserve">Amazon Linux 2023 / RHEL/CentOS (if </w:t>
       </w:r>
-      <w:proofErr w:type="spellStart"/>
       <w:r>
         <w:rPr>
           <w:rFonts w:ascii="Courier New" w:eastAsia="Times New Roman" w:hAnsi="Courier New" w:cs="Courier New"/>
@@ -2735,7 +2134,6 @@
         </w:rPr>
         <w:t>dnf</w:t>
       </w:r>
-      <w:proofErr w:type="spellEnd"/>
       <w:r>
         <w:rPr>
           <w:rFonts w:ascii="Times New Roman" w:eastAsia="Times New Roman" w:hAnsi="Times New Roman" w:cs="Times New Roman"/>
@@ -2774,71 +2172,15 @@
           <w14:ligatures w14:val="none"/>
         </w:rPr>
       </w:pPr>
-      <w:proofErr w:type="spellStart"/>
-      <w:r>
-        <w:rPr>
-          <w:rFonts w:ascii="Courier New" w:eastAsia="Times New Roman" w:hAnsi="Courier New" w:cs="Courier New"/>
-          <w:kern w:val="0"/>
-          <w:sz w:val="20"/>
-          <w:szCs w:val="20"/>
-          <w14:ligatures w14:val="none"/>
-        </w:rPr>
-        <w:t>sudo</w:t>
-      </w:r>
-      <w:proofErr w:type="spellEnd"/>
-      <w:r>
-        <w:rPr>
-          <w:rFonts w:ascii="Courier New" w:eastAsia="Times New Roman" w:hAnsi="Courier New" w:cs="Courier New"/>
-          <w:kern w:val="0"/>
-          <w:sz w:val="20"/>
-          <w:szCs w:val="20"/>
-          <w14:ligatures w14:val="none"/>
-        </w:rPr>
-        <w:t xml:space="preserve"> </w:t>
-      </w:r>
-      <w:proofErr w:type="spellStart"/>
-      <w:r>
-        <w:rPr>
-          <w:rFonts w:ascii="Courier New" w:eastAsia="Times New Roman" w:hAnsi="Courier New" w:cs="Courier New"/>
-          <w:kern w:val="0"/>
-          <w:sz w:val="20"/>
-          <w:szCs w:val="20"/>
-          <w14:ligatures w14:val="none"/>
-        </w:rPr>
-        <w:t>dnf</w:t>
-      </w:r>
-      <w:proofErr w:type="spellEnd"/>
-      <w:r>
-        <w:rPr>
-          <w:rFonts w:ascii="Courier New" w:eastAsia="Times New Roman" w:hAnsi="Courier New" w:cs="Courier New"/>
-          <w:kern w:val="0"/>
-          <w:sz w:val="20"/>
-          <w:szCs w:val="20"/>
-          <w14:ligatures w14:val="none"/>
-        </w:rPr>
-        <w:t xml:space="preserve"> install -y amazon-</w:t>
-      </w:r>
-      <w:proofErr w:type="spellStart"/>
-      <w:r>
-        <w:rPr>
-          <w:rFonts w:ascii="Courier New" w:eastAsia="Times New Roman" w:hAnsi="Courier New" w:cs="Courier New"/>
-          <w:kern w:val="0"/>
-          <w:sz w:val="20"/>
-          <w:szCs w:val="20"/>
-          <w14:ligatures w14:val="none"/>
-        </w:rPr>
-        <w:t>cloudwatch</w:t>
-      </w:r>
-      <w:proofErr w:type="spellEnd"/>
-      <w:r>
-        <w:rPr>
-          <w:rFonts w:ascii="Courier New" w:eastAsia="Times New Roman" w:hAnsi="Courier New" w:cs="Courier New"/>
-          <w:kern w:val="0"/>
-          <w:sz w:val="20"/>
-          <w:szCs w:val="20"/>
-          <w14:ligatures w14:val="none"/>
-        </w:rPr>
-        <w:t>-agent</w:t>
+      <w:r>
+        <w:rPr>
+          <w:rFonts w:ascii="Courier New" w:eastAsia="Times New Roman" w:hAnsi="Courier New" w:cs="Courier New"/>
+          <w:kern w:val="0"/>
+          <w:sz w:val="20"/>
+          <w:szCs w:val="20"/>
+          <w14:ligatures w14:val="none"/>
+        </w:rPr>
+        <w:t>sudo dnf install -y amazon-cloudwatch-agent</w:t>
       </w:r>
     </w:p>
     <w:p>
@@ -3033,29 +2375,7 @@
           <w:szCs w:val="20"/>
           <w14:ligatures w14:val="none"/>
         </w:rPr>
-        <w:t xml:space="preserve">    "namespace": "</w:t>
-      </w:r>
-      <w:proofErr w:type="spellStart"/>
-      <w:r>
-        <w:rPr>
-          <w:rFonts w:ascii="Courier New" w:eastAsia="Times New Roman" w:hAnsi="Courier New" w:cs="Courier New"/>
-          <w:kern w:val="0"/>
-          <w:sz w:val="20"/>
-          <w:szCs w:val="20"/>
-          <w14:ligatures w14:val="none"/>
-        </w:rPr>
-        <w:t>CWAgent</w:t>
-      </w:r>
-      <w:proofErr w:type="spellEnd"/>
-      <w:r>
-        <w:rPr>
-          <w:rFonts w:ascii="Courier New" w:eastAsia="Times New Roman" w:hAnsi="Courier New" w:cs="Courier New"/>
-          <w:kern w:val="0"/>
-          <w:sz w:val="20"/>
-          <w:szCs w:val="20"/>
-          <w14:ligatures w14:val="none"/>
-        </w:rPr>
-        <w:t>",</w:t>
+        <w:t xml:space="preserve">    "namespace": "CWAgent",</w:t>
       </w:r>
     </w:p>
     <w:p>
@@ -3095,41 +2415,7 @@
           <w:szCs w:val="20"/>
           <w14:ligatures w14:val="none"/>
         </w:rPr>
-        <w:t xml:space="preserve">    "</w:t>
-      </w:r>
-      <w:proofErr w:type="spellStart"/>
-      <w:proofErr w:type="gramStart"/>
-      <w:r>
-        <w:rPr>
-          <w:rFonts w:ascii="Courier New" w:eastAsia="Times New Roman" w:hAnsi="Courier New" w:cs="Courier New"/>
-          <w:kern w:val="0"/>
-          <w:sz w:val="20"/>
-          <w:szCs w:val="20"/>
-          <w14:ligatures w14:val="none"/>
-        </w:rPr>
-        <w:t>metrics</w:t>
-      </w:r>
-      <w:proofErr w:type="gramEnd"/>
-      <w:r>
-        <w:rPr>
-          <w:rFonts w:ascii="Courier New" w:eastAsia="Times New Roman" w:hAnsi="Courier New" w:cs="Courier New"/>
-          <w:kern w:val="0"/>
-          <w:sz w:val="20"/>
-          <w:szCs w:val="20"/>
-          <w14:ligatures w14:val="none"/>
-        </w:rPr>
-        <w:t>_collected</w:t>
-      </w:r>
-      <w:proofErr w:type="spellEnd"/>
-      <w:r>
-        <w:rPr>
-          <w:rFonts w:ascii="Courier New" w:eastAsia="Times New Roman" w:hAnsi="Courier New" w:cs="Courier New"/>
-          <w:kern w:val="0"/>
-          <w:sz w:val="20"/>
-          <w:szCs w:val="20"/>
-          <w14:ligatures w14:val="none"/>
-        </w:rPr>
-        <w:t>": {</w:t>
+        <w:t xml:space="preserve">    "metrics_collected": {</w:t>
       </w:r>
     </w:p>
     <w:p>
@@ -3249,41 +2535,7 @@
           <w:szCs w:val="20"/>
           <w14:ligatures w14:val="none"/>
         </w:rPr>
-        <w:t xml:space="preserve">          "</w:t>
-      </w:r>
-      <w:proofErr w:type="spellStart"/>
-      <w:proofErr w:type="gramStart"/>
-      <w:r>
-        <w:rPr>
-          <w:rFonts w:ascii="Courier New" w:eastAsia="Times New Roman" w:hAnsi="Courier New" w:cs="Courier New"/>
-          <w:kern w:val="0"/>
-          <w:sz w:val="20"/>
-          <w:szCs w:val="20"/>
-          <w14:ligatures w14:val="none"/>
-        </w:rPr>
-        <w:t>used</w:t>
-      </w:r>
-      <w:proofErr w:type="gramEnd"/>
-      <w:r>
-        <w:rPr>
-          <w:rFonts w:ascii="Courier New" w:eastAsia="Times New Roman" w:hAnsi="Courier New" w:cs="Courier New"/>
-          <w:kern w:val="0"/>
-          <w:sz w:val="20"/>
-          <w:szCs w:val="20"/>
-          <w14:ligatures w14:val="none"/>
-        </w:rPr>
-        <w:t>_percent</w:t>
-      </w:r>
-      <w:proofErr w:type="spellEnd"/>
-      <w:r>
-        <w:rPr>
-          <w:rFonts w:ascii="Courier New" w:eastAsia="Times New Roman" w:hAnsi="Courier New" w:cs="Courier New"/>
-          <w:kern w:val="0"/>
-          <w:sz w:val="20"/>
-          <w:szCs w:val="20"/>
-          <w14:ligatures w14:val="none"/>
-        </w:rPr>
-        <w:t>",</w:t>
+        <w:t xml:space="preserve">          "used_percent",</w:t>
       </w:r>
     </w:p>
     <w:p>
@@ -3403,41 +2655,7 @@
           <w:szCs w:val="20"/>
           <w14:ligatures w14:val="none"/>
         </w:rPr>
-        <w:t xml:space="preserve">        "</w:t>
-      </w:r>
-      <w:proofErr w:type="spellStart"/>
-      <w:proofErr w:type="gramStart"/>
-      <w:r>
-        <w:rPr>
-          <w:rFonts w:ascii="Courier New" w:eastAsia="Times New Roman" w:hAnsi="Courier New" w:cs="Courier New"/>
-          <w:kern w:val="0"/>
-          <w:sz w:val="20"/>
-          <w:szCs w:val="20"/>
-          <w14:ligatures w14:val="none"/>
-        </w:rPr>
-        <w:t>metrics</w:t>
-      </w:r>
-      <w:proofErr w:type="gramEnd"/>
-      <w:r>
-        <w:rPr>
-          <w:rFonts w:ascii="Courier New" w:eastAsia="Times New Roman" w:hAnsi="Courier New" w:cs="Courier New"/>
-          <w:kern w:val="0"/>
-          <w:sz w:val="20"/>
-          <w:szCs w:val="20"/>
-          <w14:ligatures w14:val="none"/>
-        </w:rPr>
-        <w:t>_collection_interval</w:t>
-      </w:r>
-      <w:proofErr w:type="spellEnd"/>
-      <w:r>
-        <w:rPr>
-          <w:rFonts w:ascii="Courier New" w:eastAsia="Times New Roman" w:hAnsi="Courier New" w:cs="Courier New"/>
-          <w:kern w:val="0"/>
-          <w:sz w:val="20"/>
-          <w:szCs w:val="20"/>
-          <w14:ligatures w14:val="none"/>
-        </w:rPr>
-        <w:t>": 60,</w:t>
+        <w:t xml:space="preserve">        "metrics_collection_interval": 60,</w:t>
       </w:r>
     </w:p>
     <w:p>
@@ -3759,29 +2977,7 @@
           <w:szCs w:val="20"/>
           <w14:ligatures w14:val="none"/>
         </w:rPr>
-        <w:t>namespace: "</w:t>
-      </w:r>
-      <w:proofErr w:type="spellStart"/>
-      <w:r>
-        <w:rPr>
-          <w:rFonts w:ascii="Courier New" w:eastAsia="Times New Roman" w:hAnsi="Courier New" w:cs="Courier New"/>
-          <w:kern w:val="0"/>
-          <w:sz w:val="20"/>
-          <w:szCs w:val="20"/>
-          <w14:ligatures w14:val="none"/>
-        </w:rPr>
-        <w:t>CWAgent</w:t>
-      </w:r>
-      <w:proofErr w:type="spellEnd"/>
-      <w:r>
-        <w:rPr>
-          <w:rFonts w:ascii="Courier New" w:eastAsia="Times New Roman" w:hAnsi="Courier New" w:cs="Courier New"/>
-          <w:kern w:val="0"/>
-          <w:sz w:val="20"/>
-          <w:szCs w:val="20"/>
-          <w14:ligatures w14:val="none"/>
-        </w:rPr>
-        <w:t>"</w:t>
+        <w:t>namespace: "CWAgent"</w:t>
       </w:r>
       <w:r>
         <w:rPr>
@@ -3805,27 +3001,15 @@
           <w14:ligatures w14:val="none"/>
         </w:rPr>
       </w:pPr>
-      <w:proofErr w:type="gramStart"/>
-      <w:r>
-        <w:rPr>
-          <w:rFonts w:ascii="Courier New" w:eastAsia="Times New Roman" w:hAnsi="Courier New" w:cs="Courier New"/>
-          <w:kern w:val="0"/>
-          <w:sz w:val="20"/>
-          <w:szCs w:val="20"/>
-          <w14:ligatures w14:val="none"/>
-        </w:rPr>
-        <w:t>resources:[</w:t>
-      </w:r>
-      <w:proofErr w:type="gramEnd"/>
-      <w:r>
-        <w:rPr>
-          <w:rFonts w:ascii="Courier New" w:eastAsia="Times New Roman" w:hAnsi="Courier New" w:cs="Courier New"/>
-          <w:kern w:val="0"/>
-          <w:sz w:val="20"/>
-          <w:szCs w:val="20"/>
-          <w14:ligatures w14:val="none"/>
-        </w:rPr>
-        <w:t xml:space="preserve"> "/"]</w:t>
+      <w:r>
+        <w:rPr>
+          <w:rFonts w:ascii="Courier New" w:eastAsia="Times New Roman" w:hAnsi="Courier New" w:cs="Courier New"/>
+          <w:kern w:val="0"/>
+          <w:sz w:val="20"/>
+          <w:szCs w:val="20"/>
+          <w14:ligatures w14:val="none"/>
+        </w:rPr>
+        <w:t>resources:[ "/"]</w:t>
       </w:r>
       <w:r>
         <w:rPr>
@@ -3849,7 +3033,6 @@
           <w14:ligatures w14:val="none"/>
         </w:rPr>
       </w:pPr>
-      <w:proofErr w:type="spellStart"/>
       <w:r>
         <w:rPr>
           <w:rFonts w:ascii="Courier New" w:eastAsia="Times New Roman" w:hAnsi="Courier New" w:cs="Courier New"/>
@@ -3860,7 +3043,6 @@
         </w:rPr>
         <w:t>used_percent</w:t>
       </w:r>
-      <w:proofErr w:type="spellEnd"/>
       <w:r>
         <w:rPr>
           <w:rFonts w:ascii="Times New Roman" w:eastAsia="Times New Roman" w:hAnsi="Times New Roman" w:cs="Times New Roman"/>
@@ -3869,7 +3051,6 @@
         </w:rPr>
         <w:t xml:space="preserve"> yields the </w:t>
       </w:r>
-      <w:proofErr w:type="spellStart"/>
       <w:r>
         <w:rPr>
           <w:rFonts w:ascii="Courier New" w:eastAsia="Times New Roman" w:hAnsi="Courier New" w:cs="Courier New"/>
@@ -3880,7 +3061,6 @@
         </w:rPr>
         <w:t>disk_used_percent</w:t>
       </w:r>
-      <w:proofErr w:type="spellEnd"/>
       <w:r>
         <w:rPr>
           <w:rFonts w:ascii="Times New Roman" w:eastAsia="Times New Roman" w:hAnsi="Times New Roman" w:cs="Times New Roman"/>
@@ -3932,15 +3112,7 @@
       </w:pPr>
       <w:r>
         <w:lastRenderedPageBreak/>
-        <w:t>Many 3rd-party or vendor packages (like Amazon’s CloudWatch Agent, Google Chrome, etc.) install into /opt instead of /</w:t>
-      </w:r>
-      <w:proofErr w:type="spellStart"/>
-      <w:r>
-        <w:t>usr</w:t>
-      </w:r>
-      <w:proofErr w:type="spellEnd"/>
-      <w:r>
-        <w:t>/bin</w:t>
+        <w:t>Many 3rd-party or vendor packages (like Amazon’s CloudWatch Agent, Google Chrome, etc.) install into /opt instead of /usr/bin</w:t>
       </w:r>
       <w:r>
         <w:t>.</w:t>
@@ -3972,73 +3144,7 @@
           <w:szCs w:val="20"/>
           <w14:ligatures w14:val="none"/>
         </w:rPr>
-        <w:t>/opt/</w:t>
-      </w:r>
-      <w:proofErr w:type="spellStart"/>
-      <w:r>
-        <w:rPr>
-          <w:rFonts w:ascii="Courier New" w:eastAsia="Times New Roman" w:hAnsi="Courier New" w:cs="Courier New"/>
-          <w:kern w:val="0"/>
-          <w:sz w:val="20"/>
-          <w:szCs w:val="20"/>
-          <w14:ligatures w14:val="none"/>
-        </w:rPr>
-        <w:t>aws</w:t>
-      </w:r>
-      <w:proofErr w:type="spellEnd"/>
-      <w:r>
-        <w:rPr>
-          <w:rFonts w:ascii="Courier New" w:eastAsia="Times New Roman" w:hAnsi="Courier New" w:cs="Courier New"/>
-          <w:kern w:val="0"/>
-          <w:sz w:val="20"/>
-          <w:szCs w:val="20"/>
-          <w14:ligatures w14:val="none"/>
-        </w:rPr>
-        <w:t>/amazon-</w:t>
-      </w:r>
-      <w:proofErr w:type="spellStart"/>
-      <w:r>
-        <w:rPr>
-          <w:rFonts w:ascii="Courier New" w:eastAsia="Times New Roman" w:hAnsi="Courier New" w:cs="Courier New"/>
-          <w:kern w:val="0"/>
-          <w:sz w:val="20"/>
-          <w:szCs w:val="20"/>
-          <w14:ligatures w14:val="none"/>
-        </w:rPr>
-        <w:t>cloudwatch</w:t>
-      </w:r>
-      <w:proofErr w:type="spellEnd"/>
-      <w:r>
-        <w:rPr>
-          <w:rFonts w:ascii="Courier New" w:eastAsia="Times New Roman" w:hAnsi="Courier New" w:cs="Courier New"/>
-          <w:kern w:val="0"/>
-          <w:sz w:val="20"/>
-          <w:szCs w:val="20"/>
-          <w14:ligatures w14:val="none"/>
-        </w:rPr>
-        <w:t>-agent/</w:t>
-      </w:r>
-      <w:proofErr w:type="spellStart"/>
-      <w:r>
-        <w:rPr>
-          <w:rFonts w:ascii="Courier New" w:eastAsia="Times New Roman" w:hAnsi="Courier New" w:cs="Courier New"/>
-          <w:kern w:val="0"/>
-          <w:sz w:val="20"/>
-          <w:szCs w:val="20"/>
-          <w14:ligatures w14:val="none"/>
-        </w:rPr>
-        <w:t>etc</w:t>
-      </w:r>
-      <w:proofErr w:type="spellEnd"/>
-      <w:r>
-        <w:rPr>
-          <w:rFonts w:ascii="Courier New" w:eastAsia="Times New Roman" w:hAnsi="Courier New" w:cs="Courier New"/>
-          <w:kern w:val="0"/>
-          <w:sz w:val="20"/>
-          <w:szCs w:val="20"/>
-          <w14:ligatures w14:val="none"/>
-        </w:rPr>
-        <w:t>/</w:t>
+        <w:t>/opt/aws/amazon-cloudwatch-agent/etc/</w:t>
       </w:r>
     </w:p>
     <w:p>
@@ -4059,49 +3165,13 @@
           <w:szCs w:val="32"/>
         </w:rPr>
       </w:pPr>
-      <w:proofErr w:type="gramStart"/>
       <w:r>
         <w:rPr>
           <w:rFonts w:eastAsia="Times New Roman" w:cs="Courier New"/>
           <w:kern w:val="0"/>
           <w14:ligatures w14:val="none"/>
         </w:rPr>
-        <w:t>So</w:t>
-      </w:r>
-      <w:proofErr w:type="gramEnd"/>
-      <w:r>
-        <w:rPr>
-          <w:rFonts w:eastAsia="Times New Roman" w:cs="Courier New"/>
-          <w:kern w:val="0"/>
-          <w14:ligatures w14:val="none"/>
-        </w:rPr>
-        <w:t xml:space="preserve"> </w:t>
-      </w:r>
-      <w:r>
-        <w:rPr>
-          <w:rFonts w:eastAsia="Times New Roman" w:cs="Courier New"/>
-          <w:kern w:val="0"/>
-          <w14:ligatures w14:val="none"/>
-        </w:rPr>
-        <w:t>running amazon-</w:t>
-      </w:r>
-      <w:proofErr w:type="spellStart"/>
-      <w:r>
-        <w:rPr>
-          <w:rFonts w:eastAsia="Times New Roman" w:cs="Courier New"/>
-          <w:kern w:val="0"/>
-          <w14:ligatures w14:val="none"/>
-        </w:rPr>
-        <w:t>cloudwatch</w:t>
-      </w:r>
-      <w:proofErr w:type="spellEnd"/>
-      <w:r>
-        <w:rPr>
-          <w:rFonts w:eastAsia="Times New Roman" w:cs="Courier New"/>
-          <w:kern w:val="0"/>
-          <w14:ligatures w14:val="none"/>
-        </w:rPr>
-        <w:t>-agent directly won’t work unless:</w:t>
+        <w:t>So running amazon-cloudwatch-agent directly won’t work unless:</w:t>
       </w:r>
     </w:p>
     <w:p>
@@ -4187,73 +3257,7 @@
           <w:szCs w:val="20"/>
           <w14:ligatures w14:val="none"/>
         </w:rPr>
-        <w:t>/opt/</w:t>
-      </w:r>
-      <w:proofErr w:type="spellStart"/>
-      <w:r>
-        <w:rPr>
-          <w:rFonts w:ascii="Courier New" w:eastAsia="Times New Roman" w:hAnsi="Courier New" w:cs="Courier New"/>
-          <w:kern w:val="0"/>
-          <w:sz w:val="20"/>
-          <w:szCs w:val="20"/>
-          <w14:ligatures w14:val="none"/>
-        </w:rPr>
-        <w:t>aws</w:t>
-      </w:r>
-      <w:proofErr w:type="spellEnd"/>
-      <w:r>
-        <w:rPr>
-          <w:rFonts w:ascii="Courier New" w:eastAsia="Times New Roman" w:hAnsi="Courier New" w:cs="Courier New"/>
-          <w:kern w:val="0"/>
-          <w:sz w:val="20"/>
-          <w:szCs w:val="20"/>
-          <w14:ligatures w14:val="none"/>
-        </w:rPr>
-        <w:t>/amazon-</w:t>
-      </w:r>
-      <w:proofErr w:type="spellStart"/>
-      <w:r>
-        <w:rPr>
-          <w:rFonts w:ascii="Courier New" w:eastAsia="Times New Roman" w:hAnsi="Courier New" w:cs="Courier New"/>
-          <w:kern w:val="0"/>
-          <w:sz w:val="20"/>
-          <w:szCs w:val="20"/>
-          <w14:ligatures w14:val="none"/>
-        </w:rPr>
-        <w:t>cloudwatch</w:t>
-      </w:r>
-      <w:proofErr w:type="spellEnd"/>
-      <w:r>
-        <w:rPr>
-          <w:rFonts w:ascii="Courier New" w:eastAsia="Times New Roman" w:hAnsi="Courier New" w:cs="Courier New"/>
-          <w:kern w:val="0"/>
-          <w:sz w:val="20"/>
-          <w:szCs w:val="20"/>
-          <w14:ligatures w14:val="none"/>
-        </w:rPr>
-        <w:t>-agent/bin/amazon-</w:t>
-      </w:r>
-      <w:proofErr w:type="spellStart"/>
-      <w:r>
-        <w:rPr>
-          <w:rFonts w:ascii="Courier New" w:eastAsia="Times New Roman" w:hAnsi="Courier New" w:cs="Courier New"/>
-          <w:kern w:val="0"/>
-          <w:sz w:val="20"/>
-          <w:szCs w:val="20"/>
-          <w14:ligatures w14:val="none"/>
-        </w:rPr>
-        <w:t>cloudwatch</w:t>
-      </w:r>
-      <w:proofErr w:type="spellEnd"/>
-      <w:r>
-        <w:rPr>
-          <w:rFonts w:ascii="Courier New" w:eastAsia="Times New Roman" w:hAnsi="Courier New" w:cs="Courier New"/>
-          <w:kern w:val="0"/>
-          <w:sz w:val="20"/>
-          <w:szCs w:val="20"/>
-          <w14:ligatures w14:val="none"/>
-        </w:rPr>
-        <w:t>-agent -v</w:t>
+        <w:t>/opt/aws/amazon-cloudwatch-agent/bin/amazon-cloudwatch-agent -v</w:t>
       </w:r>
     </w:p>
     <w:p>
@@ -4274,17 +3278,7 @@
           <w:kern w:val="0"/>
           <w14:ligatures w14:val="none"/>
         </w:rPr>
-        <w:t xml:space="preserve">Temporary test Option </w:t>
-      </w:r>
-      <w:r>
-        <w:rPr>
-          <w:rFonts w:ascii="Times New Roman" w:eastAsia="Times New Roman" w:hAnsi="Times New Roman" w:cs="Times New Roman"/>
-          <w:b/>
-          <w:bCs/>
-          <w:kern w:val="0"/>
-          <w14:ligatures w14:val="none"/>
-        </w:rPr>
-        <w:t>2:</w:t>
+        <w:t>Temporary test Option 2:</w:t>
       </w:r>
       <w:r>
         <w:rPr>
@@ -4341,51 +3335,7 @@
           <w:szCs w:val="20"/>
           <w14:ligatures w14:val="none"/>
         </w:rPr>
-        <w:t>export PATH=$PATH:/opt/</w:t>
-      </w:r>
-      <w:proofErr w:type="spellStart"/>
-      <w:r>
-        <w:rPr>
-          <w:rFonts w:ascii="Courier New" w:eastAsia="Times New Roman" w:hAnsi="Courier New" w:cs="Courier New"/>
-          <w:kern w:val="0"/>
-          <w:sz w:val="20"/>
-          <w:szCs w:val="20"/>
-          <w14:ligatures w14:val="none"/>
-        </w:rPr>
-        <w:t>aws</w:t>
-      </w:r>
-      <w:proofErr w:type="spellEnd"/>
-      <w:r>
-        <w:rPr>
-          <w:rFonts w:ascii="Courier New" w:eastAsia="Times New Roman" w:hAnsi="Courier New" w:cs="Courier New"/>
-          <w:kern w:val="0"/>
-          <w:sz w:val="20"/>
-          <w:szCs w:val="20"/>
-          <w14:ligatures w14:val="none"/>
-        </w:rPr>
-        <w:t>/amazon-</w:t>
-      </w:r>
-      <w:proofErr w:type="spellStart"/>
-      <w:r>
-        <w:rPr>
-          <w:rFonts w:ascii="Courier New" w:eastAsia="Times New Roman" w:hAnsi="Courier New" w:cs="Courier New"/>
-          <w:kern w:val="0"/>
-          <w:sz w:val="20"/>
-          <w:szCs w:val="20"/>
-          <w14:ligatures w14:val="none"/>
-        </w:rPr>
-        <w:t>cloudwatch</w:t>
-      </w:r>
-      <w:proofErr w:type="spellEnd"/>
-      <w:r>
-        <w:rPr>
-          <w:rFonts w:ascii="Courier New" w:eastAsia="Times New Roman" w:hAnsi="Courier New" w:cs="Courier New"/>
-          <w:kern w:val="0"/>
-          <w:sz w:val="20"/>
-          <w:szCs w:val="20"/>
-          <w14:ligatures w14:val="none"/>
-        </w:rPr>
-        <w:t>-agent/bin</w:t>
+        <w:t>export PATH=$PATH:/opt/aws/amazon-cloudwatch-agent/bin</w:t>
       </w:r>
     </w:p>
     <w:p>
@@ -4495,7 +3445,6 @@
         </w:rPr>
         <w:br/>
       </w:r>
-      <w:proofErr w:type="gramStart"/>
       <w:r>
         <w:rPr>
           <w:rFonts w:ascii="Segoe UI Emoji" w:eastAsia="Times New Roman" w:hAnsi="Segoe UI Emoji" w:cs="Segoe UI Emoji"/>
@@ -4518,37 +3467,24 @@
           <w:szCs w:val="27"/>
           <w14:ligatures w14:val="none"/>
         </w:rPr>
-        <w:t xml:space="preserve">  Make</w:t>
-      </w:r>
-      <w:proofErr w:type="gramEnd"/>
+        <w:t xml:space="preserve">  Make it permanent</w:t>
+      </w:r>
+    </w:p>
+    <w:p>
+      <w:pPr>
+        <w:spacing w:before="100" w:beforeAutospacing="1" w:after="100" w:afterAutospacing="1" w:line="240" w:lineRule="auto"/>
+        <w:rPr>
+          <w:rFonts w:ascii="Times New Roman" w:eastAsia="Times New Roman" w:hAnsi="Times New Roman" w:cs="Times New Roman"/>
+          <w:kern w:val="0"/>
+          <w14:ligatures w14:val="none"/>
+        </w:rPr>
+      </w:pPr>
       <w:r>
         <w:rPr>
           <w:rFonts w:ascii="Times New Roman" w:eastAsia="Times New Roman" w:hAnsi="Times New Roman" w:cs="Times New Roman"/>
           <w:b/>
           <w:bCs/>
           <w:kern w:val="0"/>
-          <w:sz w:val="27"/>
-          <w:szCs w:val="27"/>
-          <w14:ligatures w14:val="none"/>
-        </w:rPr>
-        <w:t xml:space="preserve"> it permanent</w:t>
-      </w:r>
-    </w:p>
-    <w:p>
-      <w:pPr>
-        <w:spacing w:before="100" w:beforeAutospacing="1" w:after="100" w:afterAutospacing="1" w:line="240" w:lineRule="auto"/>
-        <w:rPr>
-          <w:rFonts w:ascii="Times New Roman" w:eastAsia="Times New Roman" w:hAnsi="Times New Roman" w:cs="Times New Roman"/>
-          <w:kern w:val="0"/>
-          <w14:ligatures w14:val="none"/>
-        </w:rPr>
-      </w:pPr>
-      <w:r>
-        <w:rPr>
-          <w:rFonts w:ascii="Times New Roman" w:eastAsia="Times New Roman" w:hAnsi="Times New Roman" w:cs="Times New Roman"/>
-          <w:b/>
-          <w:bCs/>
-          <w:kern w:val="0"/>
           <w14:ligatures w14:val="none"/>
         </w:rPr>
         <w:t>For all users (system-wide)</w:t>
@@ -4570,29 +3506,7 @@
           <w:szCs w:val="20"/>
           <w14:ligatures w14:val="none"/>
         </w:rPr>
-        <w:t>/</w:t>
-      </w:r>
-      <w:proofErr w:type="spellStart"/>
-      <w:r>
-        <w:rPr>
-          <w:rFonts w:ascii="Courier New" w:eastAsia="Times New Roman" w:hAnsi="Courier New" w:cs="Courier New"/>
-          <w:kern w:val="0"/>
-          <w:sz w:val="20"/>
-          <w:szCs w:val="20"/>
-          <w14:ligatures w14:val="none"/>
-        </w:rPr>
-        <w:t>etc</w:t>
-      </w:r>
-      <w:proofErr w:type="spellEnd"/>
-      <w:r>
-        <w:rPr>
-          <w:rFonts w:ascii="Courier New" w:eastAsia="Times New Roman" w:hAnsi="Courier New" w:cs="Courier New"/>
-          <w:kern w:val="0"/>
-          <w:sz w:val="20"/>
-          <w:szCs w:val="20"/>
-          <w14:ligatures w14:val="none"/>
-        </w:rPr>
-        <w:t>/profile</w:t>
+        <w:t>/etc/profile</w:t>
       </w:r>
       <w:r>
         <w:rPr>
@@ -4610,53 +3524,7 @@
           <w:szCs w:val="20"/>
           <w14:ligatures w14:val="none"/>
         </w:rPr>
-        <w:t>/</w:t>
-      </w:r>
-      <w:proofErr w:type="spellStart"/>
-      <w:r>
-        <w:rPr>
-          <w:rFonts w:ascii="Courier New" w:eastAsia="Times New Roman" w:hAnsi="Courier New" w:cs="Courier New"/>
-          <w:kern w:val="0"/>
-          <w:sz w:val="20"/>
-          <w:szCs w:val="20"/>
-          <w14:ligatures w14:val="none"/>
-        </w:rPr>
-        <w:t>etc</w:t>
-      </w:r>
-      <w:proofErr w:type="spellEnd"/>
-      <w:r>
-        <w:rPr>
-          <w:rFonts w:ascii="Courier New" w:eastAsia="Times New Roman" w:hAnsi="Courier New" w:cs="Courier New"/>
-          <w:kern w:val="0"/>
-          <w:sz w:val="20"/>
-          <w:szCs w:val="20"/>
-          <w14:ligatures w14:val="none"/>
-        </w:rPr>
-        <w:t>/</w:t>
-      </w:r>
-      <w:proofErr w:type="spellStart"/>
-      <w:proofErr w:type="gramStart"/>
-      <w:r>
-        <w:rPr>
-          <w:rFonts w:ascii="Courier New" w:eastAsia="Times New Roman" w:hAnsi="Courier New" w:cs="Courier New"/>
-          <w:kern w:val="0"/>
-          <w:sz w:val="20"/>
-          <w:szCs w:val="20"/>
-          <w14:ligatures w14:val="none"/>
-        </w:rPr>
-        <w:t>profile.d</w:t>
-      </w:r>
-      <w:proofErr w:type="spellEnd"/>
-      <w:proofErr w:type="gramEnd"/>
-      <w:r>
-        <w:rPr>
-          <w:rFonts w:ascii="Courier New" w:eastAsia="Times New Roman" w:hAnsi="Courier New" w:cs="Courier New"/>
-          <w:kern w:val="0"/>
-          <w:sz w:val="20"/>
-          <w:szCs w:val="20"/>
-          <w14:ligatures w14:val="none"/>
-        </w:rPr>
-        <w:t>/</w:t>
+        <w:t>/etc/profile.d/</w:t>
       </w:r>
       <w:r>
         <w:rPr>
@@ -4696,27 +3564,15 @@
           <w14:ligatures w14:val="none"/>
         </w:rPr>
       </w:pPr>
-      <w:proofErr w:type="spellStart"/>
-      <w:r>
-        <w:rPr>
-          <w:rFonts w:ascii="Courier New" w:eastAsia="Times New Roman" w:hAnsi="Courier New" w:cs="Courier New"/>
-          <w:kern w:val="0"/>
-          <w:sz w:val="20"/>
-          <w:szCs w:val="20"/>
-          <w14:ligatures w14:val="none"/>
-        </w:rPr>
-        <w:t>sudo</w:t>
-      </w:r>
-      <w:proofErr w:type="spellEnd"/>
-      <w:r>
-        <w:rPr>
-          <w:rFonts w:ascii="Courier New" w:eastAsia="Times New Roman" w:hAnsi="Courier New" w:cs="Courier New"/>
-          <w:kern w:val="0"/>
-          <w:sz w:val="20"/>
-          <w:szCs w:val="20"/>
-          <w14:ligatures w14:val="none"/>
-        </w:rPr>
-        <w:t xml:space="preserve"> nano /etc/profile.d/cloudwatch-agent.sh</w:t>
+      <w:r>
+        <w:rPr>
+          <w:rFonts w:ascii="Courier New" w:eastAsia="Times New Roman" w:hAnsi="Courier New" w:cs="Courier New"/>
+          <w:kern w:val="0"/>
+          <w:sz w:val="20"/>
+          <w:szCs w:val="20"/>
+          <w14:ligatures w14:val="none"/>
+        </w:rPr>
+        <w:t>sudo nano /etc/profile.d/cloudwatch-agent.sh</w:t>
       </w:r>
     </w:p>
     <w:p>
@@ -4774,51 +3630,7 @@
           <w:szCs w:val="20"/>
           <w14:ligatures w14:val="none"/>
         </w:rPr>
-        <w:t>export PATH=$PATH:/opt/</w:t>
-      </w:r>
-      <w:proofErr w:type="spellStart"/>
-      <w:r>
-        <w:rPr>
-          <w:rFonts w:ascii="Courier New" w:eastAsia="Times New Roman" w:hAnsi="Courier New" w:cs="Courier New"/>
-          <w:kern w:val="0"/>
-          <w:sz w:val="20"/>
-          <w:szCs w:val="20"/>
-          <w14:ligatures w14:val="none"/>
-        </w:rPr>
-        <w:t>aws</w:t>
-      </w:r>
-      <w:proofErr w:type="spellEnd"/>
-      <w:r>
-        <w:rPr>
-          <w:rFonts w:ascii="Courier New" w:eastAsia="Times New Roman" w:hAnsi="Courier New" w:cs="Courier New"/>
-          <w:kern w:val="0"/>
-          <w:sz w:val="20"/>
-          <w:szCs w:val="20"/>
-          <w14:ligatures w14:val="none"/>
-        </w:rPr>
-        <w:t>/amazon-</w:t>
-      </w:r>
-      <w:proofErr w:type="spellStart"/>
-      <w:r>
-        <w:rPr>
-          <w:rFonts w:ascii="Courier New" w:eastAsia="Times New Roman" w:hAnsi="Courier New" w:cs="Courier New"/>
-          <w:kern w:val="0"/>
-          <w:sz w:val="20"/>
-          <w:szCs w:val="20"/>
-          <w14:ligatures w14:val="none"/>
-        </w:rPr>
-        <w:t>cloudwatch</w:t>
-      </w:r>
-      <w:proofErr w:type="spellEnd"/>
-      <w:r>
-        <w:rPr>
-          <w:rFonts w:ascii="Courier New" w:eastAsia="Times New Roman" w:hAnsi="Courier New" w:cs="Courier New"/>
-          <w:kern w:val="0"/>
-          <w:sz w:val="20"/>
-          <w:szCs w:val="20"/>
-          <w14:ligatures w14:val="none"/>
-        </w:rPr>
-        <w:t>-agent/bin</w:t>
+        <w:t>export PATH=$PATH:/opt/aws/amazon-cloudwatch-agent/bin</w:t>
       </w:r>
     </w:p>
     <w:p>
@@ -4854,25 +3666,7 @@
           <w:kern w:val="0"/>
           <w14:ligatures w14:val="none"/>
         </w:rPr>
-        <w:t>amazon-</w:t>
-      </w:r>
-      <w:proofErr w:type="spellStart"/>
-      <w:r>
-        <w:rPr>
-          <w:rFonts w:ascii="Times New Roman" w:eastAsia="Times New Roman" w:hAnsi="Times New Roman" w:cs="Times New Roman"/>
-          <w:kern w:val="0"/>
-          <w14:ligatures w14:val="none"/>
-        </w:rPr>
-        <w:t>cloudwatch</w:t>
-      </w:r>
-      <w:proofErr w:type="spellEnd"/>
-      <w:r>
-        <w:rPr>
-          <w:rFonts w:ascii="Times New Roman" w:eastAsia="Times New Roman" w:hAnsi="Times New Roman" w:cs="Times New Roman"/>
-          <w:kern w:val="0"/>
-          <w14:ligatures w14:val="none"/>
-        </w:rPr>
-        <w:t xml:space="preserve">-agent </w:t>
+        <w:t xml:space="preserve">amazon-cloudwatch-agent </w:t>
       </w:r>
       <w:r>
         <w:rPr>
@@ -4947,7 +3741,6 @@
         </w:rPr>
         <w:t xml:space="preserve">Console → CloudWatch → Metrics → </w:t>
       </w:r>
-      <w:proofErr w:type="spellStart"/>
       <w:r>
         <w:rPr>
           <w:rFonts w:ascii="Courier New" w:eastAsia="Times New Roman" w:hAnsi="Courier New" w:cs="Courier New"/>
@@ -4958,7 +3751,6 @@
         </w:rPr>
         <w:t>CWAgent</w:t>
       </w:r>
-      <w:proofErr w:type="spellEnd"/>
       <w:r>
         <w:rPr>
           <w:rFonts w:ascii="Times New Roman" w:eastAsia="Times New Roman" w:hAnsi="Times New Roman" w:cs="Times New Roman"/>
@@ -5007,7 +3799,6 @@
         </w:rPr>
         <w:t xml:space="preserve">Look for </w:t>
       </w:r>
-      <w:proofErr w:type="spellStart"/>
       <w:r>
         <w:rPr>
           <w:rFonts w:ascii="Courier New" w:eastAsia="Times New Roman" w:hAnsi="Courier New" w:cs="Courier New"/>
@@ -5018,7 +3809,6 @@
         </w:rPr>
         <w:t>disk_used_percent</w:t>
       </w:r>
-      <w:proofErr w:type="spellEnd"/>
       <w:r>
         <w:rPr>
           <w:rFonts w:ascii="Times New Roman" w:eastAsia="Times New Roman" w:hAnsi="Times New Roman" w:cs="Times New Roman"/>
@@ -5027,49 +3817,15 @@
         </w:rPr>
         <w:t xml:space="preserve"> with a dimension </w:t>
       </w:r>
-      <w:proofErr w:type="spellStart"/>
-      <w:r>
-        <w:rPr>
-          <w:rFonts w:ascii="Courier New" w:eastAsia="Times New Roman" w:hAnsi="Courier New" w:cs="Courier New"/>
-          <w:kern w:val="0"/>
-          <w:sz w:val="20"/>
-          <w:szCs w:val="20"/>
-          <w14:ligatures w14:val="none"/>
-        </w:rPr>
-        <w:t>InstanceId</w:t>
-      </w:r>
-      <w:proofErr w:type="spellEnd"/>
-      <w:r>
-        <w:rPr>
-          <w:rFonts w:ascii="Courier New" w:eastAsia="Times New Roman" w:hAnsi="Courier New" w:cs="Courier New"/>
-          <w:kern w:val="0"/>
-          <w:sz w:val="20"/>
-          <w:szCs w:val="20"/>
-          <w14:ligatures w14:val="none"/>
-        </w:rPr>
-        <w:t xml:space="preserve"> = </w:t>
-      </w:r>
-      <w:proofErr w:type="spellStart"/>
-      <w:r>
-        <w:rPr>
-          <w:rFonts w:ascii="Courier New" w:eastAsia="Times New Roman" w:hAnsi="Courier New" w:cs="Courier New"/>
-          <w:kern w:val="0"/>
-          <w:sz w:val="20"/>
-          <w:szCs w:val="20"/>
-          <w14:ligatures w14:val="none"/>
-        </w:rPr>
-        <w:t>i</w:t>
-      </w:r>
-      <w:proofErr w:type="spellEnd"/>
-      <w:r>
-        <w:rPr>
-          <w:rFonts w:ascii="Courier New" w:eastAsia="Times New Roman" w:hAnsi="Courier New" w:cs="Courier New"/>
-          <w:kern w:val="0"/>
-          <w:sz w:val="20"/>
-          <w:szCs w:val="20"/>
-          <w14:ligatures w14:val="none"/>
-        </w:rPr>
-        <w:t>-...</w:t>
+      <w:r>
+        <w:rPr>
+          <w:rFonts w:ascii="Courier New" w:eastAsia="Times New Roman" w:hAnsi="Courier New" w:cs="Courier New"/>
+          <w:kern w:val="0"/>
+          <w:sz w:val="20"/>
+          <w:szCs w:val="20"/>
+          <w14:ligatures w14:val="none"/>
+        </w:rPr>
+        <w:t>InstanceId = i-...</w:t>
       </w:r>
       <w:r>
         <w:rPr>
@@ -5330,21 +4086,7 @@
                               <w:rPr>
                                 <w:rFonts w:ascii="Aptos" w:eastAsia="Aptos" w:hAnsi="Aptos" w:cs="Times New Roman"/>
                               </w:rPr>
-                              <w:t xml:space="preserve"> (like AWS/EC2 or </w:t>
-                            </w:r>
-                            <w:proofErr w:type="spellStart"/>
-                            <w:r>
-                              <w:rPr>
-                                <w:rFonts w:ascii="Aptos" w:eastAsia="Aptos" w:hAnsi="Aptos" w:cs="Times New Roman"/>
-                              </w:rPr>
-                              <w:t>CWAgent</w:t>
-                            </w:r>
-                            <w:proofErr w:type="spellEnd"/>
-                            <w:r>
-                              <w:rPr>
-                                <w:rFonts w:ascii="Aptos" w:eastAsia="Aptos" w:hAnsi="Aptos" w:cs="Times New Roman"/>
-                              </w:rPr>
-                              <w:t xml:space="preserve">) and can have </w:t>
+                              <w:t xml:space="preserve"> (like AWS/EC2 or CWAgent) and can have </w:t>
                             </w:r>
                             <w:r>
                               <w:rPr>
@@ -5358,21 +4100,7 @@
                               <w:rPr>
                                 <w:rFonts w:ascii="Aptos" w:eastAsia="Aptos" w:hAnsi="Aptos" w:cs="Times New Roman"/>
                               </w:rPr>
-                              <w:t xml:space="preserve"> (key-value pairs like </w:t>
-                            </w:r>
-                            <w:proofErr w:type="spellStart"/>
-                            <w:r>
-                              <w:rPr>
-                                <w:rFonts w:ascii="Aptos" w:eastAsia="Aptos" w:hAnsi="Aptos" w:cs="Times New Roman"/>
-                              </w:rPr>
-                              <w:t>InstanceId</w:t>
-                            </w:r>
-                            <w:proofErr w:type="spellEnd"/>
-                            <w:r>
-                              <w:rPr>
-                                <w:rFonts w:ascii="Aptos" w:eastAsia="Aptos" w:hAnsi="Aptos" w:cs="Times New Roman"/>
-                              </w:rPr>
-                              <w:t>=i-0123456789abcdef0).</w:t>
+                              <w:t xml:space="preserve"> (key-value pairs like InstanceId=i-0123456789abcdef0).</w:t>
                             </w:r>
                           </w:p>
                           <w:p>
@@ -5578,19 +4306,11 @@
                                       <w:rFonts w:ascii="Aptos" w:eastAsia="Aptos" w:hAnsi="Aptos" w:cs="Times New Roman"/>
                                     </w:rPr>
                                   </w:pPr>
-                                  <w:proofErr w:type="spellStart"/>
                                   <w:r>
                                     <w:rPr>
                                       <w:rFonts w:ascii="Aptos" w:eastAsia="Aptos" w:hAnsi="Aptos" w:cs="Times New Roman"/>
                                     </w:rPr>
-                                    <w:t>CPUUtilization</w:t>
-                                  </w:r>
-                                  <w:proofErr w:type="spellEnd"/>
-                                  <w:r>
-                                    <w:rPr>
-                                      <w:rFonts w:ascii="Aptos" w:eastAsia="Aptos" w:hAnsi="Aptos" w:cs="Times New Roman"/>
-                                    </w:rPr>
-                                    <w:t xml:space="preserve"> for EC2</w:t>
+                                    <w:t>CPUUtilization for EC2</w:t>
                                   </w:r>
                                 </w:p>
                               </w:tc>
@@ -5659,18 +4379,8 @@
                                       <w:b/>
                                       <w:bCs/>
                                     </w:rPr>
-                                    <w:t xml:space="preserve">CloudWatch </w:t>
+                                    <w:t>CloudWatch PutMetricData</w:t>
                                   </w:r>
-                                  <w:proofErr w:type="spellStart"/>
-                                  <w:r>
-                                    <w:rPr>
-                                      <w:rFonts w:ascii="Aptos" w:eastAsia="Aptos" w:hAnsi="Aptos" w:cs="Times New Roman"/>
-                                      <w:b/>
-                                      <w:bCs/>
-                                    </w:rPr>
-                                    <w:t>PutMetricData</w:t>
-                                  </w:r>
-                                  <w:proofErr w:type="spellEnd"/>
                                   <w:r>
                                     <w:rPr>
                                       <w:rFonts w:ascii="Aptos" w:eastAsia="Aptos" w:hAnsi="Aptos" w:cs="Times New Roman"/>
@@ -5698,19 +4408,11 @@
                                       <w:rFonts w:ascii="Aptos" w:eastAsia="Aptos" w:hAnsi="Aptos" w:cs="Times New Roman"/>
                                     </w:rPr>
                                   </w:pPr>
-                                  <w:proofErr w:type="spellStart"/>
                                   <w:r>
                                     <w:rPr>
                                       <w:rFonts w:ascii="Aptos" w:eastAsia="Aptos" w:hAnsi="Aptos" w:cs="Times New Roman"/>
                                     </w:rPr>
-                                    <w:t>disk_used_percent</w:t>
-                                  </w:r>
-                                  <w:proofErr w:type="spellEnd"/>
-                                  <w:r>
-                                    <w:rPr>
-                                      <w:rFonts w:ascii="Aptos" w:eastAsia="Aptos" w:hAnsi="Aptos" w:cs="Times New Roman"/>
-                                    </w:rPr>
-                                    <w:t xml:space="preserve"> from CloudWatch Agent</w:t>
+                                    <w:t>disk_used_percent from CloudWatch Agent</w:t>
                                   </w:r>
                                 </w:p>
                               </w:tc>
@@ -5851,21 +4553,7 @@
                               <w:rPr>
                                 <w:rFonts w:ascii="Aptos" w:eastAsia="Aptos" w:hAnsi="Aptos" w:cs="Times New Roman"/>
                               </w:rPr>
-                              <w:t xml:space="preserve">    "namespace": "</w:t>
-                            </w:r>
-                            <w:proofErr w:type="spellStart"/>
-                            <w:r>
-                              <w:rPr>
-                                <w:rFonts w:ascii="Aptos" w:eastAsia="Aptos" w:hAnsi="Aptos" w:cs="Times New Roman"/>
-                              </w:rPr>
-                              <w:t>CWAgent</w:t>
-                            </w:r>
-                            <w:proofErr w:type="spellEnd"/>
-                            <w:r>
-                              <w:rPr>
-                                <w:rFonts w:ascii="Aptos" w:eastAsia="Aptos" w:hAnsi="Aptos" w:cs="Times New Roman"/>
-                              </w:rPr>
-                              <w:t>",</w:t>
+                              <w:t xml:space="preserve">    "namespace": "CWAgent",</w:t>
                             </w:r>
                           </w:p>
                           <w:p>
@@ -5879,29 +4567,7 @@
                               <w:rPr>
                                 <w:rFonts w:ascii="Aptos" w:eastAsia="Aptos" w:hAnsi="Aptos" w:cs="Times New Roman"/>
                               </w:rPr>
-                              <w:t xml:space="preserve">    "</w:t>
-                            </w:r>
-                            <w:proofErr w:type="spellStart"/>
-                            <w:proofErr w:type="gramStart"/>
-                            <w:r>
-                              <w:rPr>
-                                <w:rFonts w:ascii="Aptos" w:eastAsia="Aptos" w:hAnsi="Aptos" w:cs="Times New Roman"/>
-                              </w:rPr>
-                              <w:t>metrics</w:t>
-                            </w:r>
-                            <w:proofErr w:type="gramEnd"/>
-                            <w:r>
-                              <w:rPr>
-                                <w:rFonts w:ascii="Aptos" w:eastAsia="Aptos" w:hAnsi="Aptos" w:cs="Times New Roman"/>
-                              </w:rPr>
-                              <w:t>_collected</w:t>
-                            </w:r>
-                            <w:proofErr w:type="spellEnd"/>
-                            <w:r>
-                              <w:rPr>
-                                <w:rFonts w:ascii="Aptos" w:eastAsia="Aptos" w:hAnsi="Aptos" w:cs="Times New Roman"/>
-                              </w:rPr>
-                              <w:t>": {</w:t>
+                              <w:t xml:space="preserve">    "metrics_collected": {</w:t>
                             </w:r>
                           </w:p>
                           <w:p>
@@ -5929,21 +4595,7 @@
                               <w:rPr>
                                 <w:rFonts w:ascii="Aptos" w:eastAsia="Aptos" w:hAnsi="Aptos" w:cs="Times New Roman"/>
                               </w:rPr>
-                              <w:t xml:space="preserve">        "measurement": ["</w:t>
-                            </w:r>
-                            <w:proofErr w:type="spellStart"/>
-                            <w:r>
-                              <w:rPr>
-                                <w:rFonts w:ascii="Aptos" w:eastAsia="Aptos" w:hAnsi="Aptos" w:cs="Times New Roman"/>
-                              </w:rPr>
-                              <w:t>used_percent</w:t>
-                            </w:r>
-                            <w:proofErr w:type="spellEnd"/>
-                            <w:r>
-                              <w:rPr>
-                                <w:rFonts w:ascii="Aptos" w:eastAsia="Aptos" w:hAnsi="Aptos" w:cs="Times New Roman"/>
-                              </w:rPr>
-                              <w:t>"],</w:t>
+                              <w:t xml:space="preserve">        "measurement": ["used_percent"],</w:t>
                             </w:r>
                           </w:p>
                           <w:p>
@@ -5957,29 +4609,7 @@
                               <w:rPr>
                                 <w:rFonts w:ascii="Aptos" w:eastAsia="Aptos" w:hAnsi="Aptos" w:cs="Times New Roman"/>
                               </w:rPr>
-                              <w:t xml:space="preserve">        "</w:t>
-                            </w:r>
-                            <w:proofErr w:type="spellStart"/>
-                            <w:proofErr w:type="gramStart"/>
-                            <w:r>
-                              <w:rPr>
-                                <w:rFonts w:ascii="Aptos" w:eastAsia="Aptos" w:hAnsi="Aptos" w:cs="Times New Roman"/>
-                              </w:rPr>
-                              <w:t>metrics</w:t>
-                            </w:r>
-                            <w:proofErr w:type="gramEnd"/>
-                            <w:r>
-                              <w:rPr>
-                                <w:rFonts w:ascii="Aptos" w:eastAsia="Aptos" w:hAnsi="Aptos" w:cs="Times New Roman"/>
-                              </w:rPr>
-                              <w:t>_collection_interval</w:t>
-                            </w:r>
-                            <w:proofErr w:type="spellEnd"/>
-                            <w:r>
-                              <w:rPr>
-                                <w:rFonts w:ascii="Aptos" w:eastAsia="Aptos" w:hAnsi="Aptos" w:cs="Times New Roman"/>
-                              </w:rPr>
-                              <w:t>": 60,</w:t>
+                              <w:t xml:space="preserve">        "metrics_collection_interval": 60,</w:t>
                             </w:r>
                           </w:p>
                           <w:p>
@@ -6031,47 +4661,11 @@
                                 <w:rFonts w:ascii="Aptos" w:eastAsia="Aptos" w:hAnsi="Aptos" w:cs="Times New Roman"/>
                               </w:rPr>
                             </w:pPr>
-                            <w:proofErr w:type="spellStart"/>
                             <w:r>
                               <w:rPr>
                                 <w:rFonts w:ascii="Aptos" w:eastAsia="Aptos" w:hAnsi="Aptos" w:cs="Times New Roman"/>
                               </w:rPr>
-                              <w:t>sudo</w:t>
-                            </w:r>
-                            <w:proofErr w:type="spellEnd"/>
-                            <w:r>
-                              <w:rPr>
-                                <w:rFonts w:ascii="Aptos" w:eastAsia="Aptos" w:hAnsi="Aptos" w:cs="Times New Roman"/>
-                              </w:rPr>
-                              <w:t xml:space="preserve"> </w:t>
-                            </w:r>
-                            <w:proofErr w:type="spellStart"/>
-                            <w:r>
-                              <w:rPr>
-                                <w:rFonts w:ascii="Aptos" w:eastAsia="Aptos" w:hAnsi="Aptos" w:cs="Times New Roman"/>
-                              </w:rPr>
-                              <w:t>systemctl</w:t>
-                            </w:r>
-                            <w:proofErr w:type="spellEnd"/>
-                            <w:r>
-                              <w:rPr>
-                                <w:rFonts w:ascii="Aptos" w:eastAsia="Aptos" w:hAnsi="Aptos" w:cs="Times New Roman"/>
-                              </w:rPr>
-                              <w:t xml:space="preserve"> start amazon-</w:t>
-                            </w:r>
-                            <w:proofErr w:type="spellStart"/>
-                            <w:r>
-                              <w:rPr>
-                                <w:rFonts w:ascii="Aptos" w:eastAsia="Aptos" w:hAnsi="Aptos" w:cs="Times New Roman"/>
-                              </w:rPr>
-                              <w:t>cloudwatch</w:t>
-                            </w:r>
-                            <w:proofErr w:type="spellEnd"/>
-                            <w:r>
-                              <w:rPr>
-                                <w:rFonts w:ascii="Aptos" w:eastAsia="Aptos" w:hAnsi="Aptos" w:cs="Times New Roman"/>
-                              </w:rPr>
-                              <w:t>-agent</w:t>
+                              <w:t>sudo systemctl start amazon-cloudwatch-agent</w:t>
                             </w:r>
                           </w:p>
                           <w:p>
@@ -6081,47 +4675,11 @@
                                 <w:rFonts w:ascii="Aptos" w:eastAsia="Aptos" w:hAnsi="Aptos" w:cs="Times New Roman"/>
                               </w:rPr>
                             </w:pPr>
-                            <w:proofErr w:type="spellStart"/>
                             <w:r>
                               <w:rPr>
                                 <w:rFonts w:ascii="Aptos" w:eastAsia="Aptos" w:hAnsi="Aptos" w:cs="Times New Roman"/>
                               </w:rPr>
-                              <w:t>sudo</w:t>
-                            </w:r>
-                            <w:proofErr w:type="spellEnd"/>
-                            <w:r>
-                              <w:rPr>
-                                <w:rFonts w:ascii="Aptos" w:eastAsia="Aptos" w:hAnsi="Aptos" w:cs="Times New Roman"/>
-                              </w:rPr>
-                              <w:t xml:space="preserve"> </w:t>
-                            </w:r>
-                            <w:proofErr w:type="spellStart"/>
-                            <w:r>
-                              <w:rPr>
-                                <w:rFonts w:ascii="Aptos" w:eastAsia="Aptos" w:hAnsi="Aptos" w:cs="Times New Roman"/>
-                              </w:rPr>
-                              <w:t>systemctl</w:t>
-                            </w:r>
-                            <w:proofErr w:type="spellEnd"/>
-                            <w:r>
-                              <w:rPr>
-                                <w:rFonts w:ascii="Aptos" w:eastAsia="Aptos" w:hAnsi="Aptos" w:cs="Times New Roman"/>
-                              </w:rPr>
-                              <w:t xml:space="preserve"> enable amazon-</w:t>
-                            </w:r>
-                            <w:proofErr w:type="spellStart"/>
-                            <w:r>
-                              <w:rPr>
-                                <w:rFonts w:ascii="Aptos" w:eastAsia="Aptos" w:hAnsi="Aptos" w:cs="Times New Roman"/>
-                              </w:rPr>
-                              <w:t>cloudwatch</w:t>
-                            </w:r>
-                            <w:proofErr w:type="spellEnd"/>
-                            <w:r>
-                              <w:rPr>
-                                <w:rFonts w:ascii="Aptos" w:eastAsia="Aptos" w:hAnsi="Aptos" w:cs="Times New Roman"/>
-                              </w:rPr>
-                              <w:t>-agent</w:t>
+                              <w:t>sudo systemctl enable amazon-cloudwatch-agent</w:t>
                             </w:r>
                           </w:p>
                           <w:p>
@@ -6147,25 +4705,7 @@
                                 <w:b/>
                                 <w:bCs/>
                               </w:rPr>
-                              <w:t xml:space="preserve">send </w:t>
-                            </w:r>
-                            <w:proofErr w:type="spellStart"/>
-                            <w:r>
-                              <w:rPr>
-                                <w:rFonts w:ascii="Aptos" w:eastAsia="Aptos" w:hAnsi="Aptos" w:cs="Times New Roman"/>
-                                <w:b/>
-                                <w:bCs/>
-                              </w:rPr>
-                              <w:t>disk_used_percent</w:t>
-                            </w:r>
-                            <w:proofErr w:type="spellEnd"/>
-                            <w:r>
-                              <w:rPr>
-                                <w:rFonts w:ascii="Aptos" w:eastAsia="Aptos" w:hAnsi="Aptos" w:cs="Times New Roman"/>
-                                <w:b/>
-                                <w:bCs/>
-                              </w:rPr>
-                              <w:t xml:space="preserve"> metrics to CloudWatch automatically</w:t>
+                              <w:t>send disk_used_percent metrics to CloudWatch automatically</w:t>
                             </w:r>
                             <w:r>
                               <w:rPr>
@@ -6325,21 +4865,7 @@
                         <w:rPr>
                           <w:rFonts w:ascii="Aptos" w:eastAsia="Aptos" w:hAnsi="Aptos" w:cs="Times New Roman"/>
                         </w:rPr>
-                        <w:t xml:space="preserve"> (like AWS/EC2 or </w:t>
-                      </w:r>
-                      <w:proofErr w:type="spellStart"/>
-                      <w:r>
-                        <w:rPr>
-                          <w:rFonts w:ascii="Aptos" w:eastAsia="Aptos" w:hAnsi="Aptos" w:cs="Times New Roman"/>
-                        </w:rPr>
-                        <w:t>CWAgent</w:t>
-                      </w:r>
-                      <w:proofErr w:type="spellEnd"/>
-                      <w:r>
-                        <w:rPr>
-                          <w:rFonts w:ascii="Aptos" w:eastAsia="Aptos" w:hAnsi="Aptos" w:cs="Times New Roman"/>
-                        </w:rPr>
-                        <w:t xml:space="preserve">) and can have </w:t>
+                        <w:t xml:space="preserve"> (like AWS/EC2 or CWAgent) and can have </w:t>
                       </w:r>
                       <w:r>
                         <w:rPr>
@@ -6353,21 +4879,7 @@
                         <w:rPr>
                           <w:rFonts w:ascii="Aptos" w:eastAsia="Aptos" w:hAnsi="Aptos" w:cs="Times New Roman"/>
                         </w:rPr>
-                        <w:t xml:space="preserve"> (key-value pairs like </w:t>
-                      </w:r>
-                      <w:proofErr w:type="spellStart"/>
-                      <w:r>
-                        <w:rPr>
-                          <w:rFonts w:ascii="Aptos" w:eastAsia="Aptos" w:hAnsi="Aptos" w:cs="Times New Roman"/>
-                        </w:rPr>
-                        <w:t>InstanceId</w:t>
-                      </w:r>
-                      <w:proofErr w:type="spellEnd"/>
-                      <w:r>
-                        <w:rPr>
-                          <w:rFonts w:ascii="Aptos" w:eastAsia="Aptos" w:hAnsi="Aptos" w:cs="Times New Roman"/>
-                        </w:rPr>
-                        <w:t>=i-0123456789abcdef0).</w:t>
+                        <w:t xml:space="preserve"> (key-value pairs like InstanceId=i-0123456789abcdef0).</w:t>
                       </w:r>
                     </w:p>
                     <w:p>
@@ -6573,19 +5085,11 @@
                                 <w:rFonts w:ascii="Aptos" w:eastAsia="Aptos" w:hAnsi="Aptos" w:cs="Times New Roman"/>
                               </w:rPr>
                             </w:pPr>
-                            <w:proofErr w:type="spellStart"/>
                             <w:r>
                               <w:rPr>
                                 <w:rFonts w:ascii="Aptos" w:eastAsia="Aptos" w:hAnsi="Aptos" w:cs="Times New Roman"/>
                               </w:rPr>
-                              <w:t>CPUUtilization</w:t>
-                            </w:r>
-                            <w:proofErr w:type="spellEnd"/>
-                            <w:r>
-                              <w:rPr>
-                                <w:rFonts w:ascii="Aptos" w:eastAsia="Aptos" w:hAnsi="Aptos" w:cs="Times New Roman"/>
-                              </w:rPr>
-                              <w:t xml:space="preserve"> for EC2</w:t>
+                              <w:t>CPUUtilization for EC2</w:t>
                             </w:r>
                           </w:p>
                         </w:tc>
@@ -6654,18 +5158,8 @@
                                 <w:b/>
                                 <w:bCs/>
                               </w:rPr>
-                              <w:t xml:space="preserve">CloudWatch </w:t>
+                              <w:t>CloudWatch PutMetricData</w:t>
                             </w:r>
-                            <w:proofErr w:type="spellStart"/>
-                            <w:r>
-                              <w:rPr>
-                                <w:rFonts w:ascii="Aptos" w:eastAsia="Aptos" w:hAnsi="Aptos" w:cs="Times New Roman"/>
-                                <w:b/>
-                                <w:bCs/>
-                              </w:rPr>
-                              <w:t>PutMetricData</w:t>
-                            </w:r>
-                            <w:proofErr w:type="spellEnd"/>
                             <w:r>
                               <w:rPr>
                                 <w:rFonts w:ascii="Aptos" w:eastAsia="Aptos" w:hAnsi="Aptos" w:cs="Times New Roman"/>
@@ -6693,19 +5187,11 @@
                                 <w:rFonts w:ascii="Aptos" w:eastAsia="Aptos" w:hAnsi="Aptos" w:cs="Times New Roman"/>
                               </w:rPr>
                             </w:pPr>
-                            <w:proofErr w:type="spellStart"/>
                             <w:r>
                               <w:rPr>
                                 <w:rFonts w:ascii="Aptos" w:eastAsia="Aptos" w:hAnsi="Aptos" w:cs="Times New Roman"/>
                               </w:rPr>
-                              <w:t>disk_used_percent</w:t>
-                            </w:r>
-                            <w:proofErr w:type="spellEnd"/>
-                            <w:r>
-                              <w:rPr>
-                                <w:rFonts w:ascii="Aptos" w:eastAsia="Aptos" w:hAnsi="Aptos" w:cs="Times New Roman"/>
-                              </w:rPr>
-                              <w:t xml:space="preserve"> from CloudWatch Agent</w:t>
+                              <w:t>disk_used_percent from CloudWatch Agent</w:t>
                             </w:r>
                           </w:p>
                         </w:tc>
@@ -6846,21 +5332,7 @@
                         <w:rPr>
                           <w:rFonts w:ascii="Aptos" w:eastAsia="Aptos" w:hAnsi="Aptos" w:cs="Times New Roman"/>
                         </w:rPr>
-                        <w:t xml:space="preserve">    "namespace": "</w:t>
-                      </w:r>
-                      <w:proofErr w:type="spellStart"/>
-                      <w:r>
-                        <w:rPr>
-                          <w:rFonts w:ascii="Aptos" w:eastAsia="Aptos" w:hAnsi="Aptos" w:cs="Times New Roman"/>
-                        </w:rPr>
-                        <w:t>CWAgent</w:t>
-                      </w:r>
-                      <w:proofErr w:type="spellEnd"/>
-                      <w:r>
-                        <w:rPr>
-                          <w:rFonts w:ascii="Aptos" w:eastAsia="Aptos" w:hAnsi="Aptos" w:cs="Times New Roman"/>
-                        </w:rPr>
-                        <w:t>",</w:t>
+                        <w:t xml:space="preserve">    "namespace": "CWAgent",</w:t>
                       </w:r>
                     </w:p>
                     <w:p>
@@ -6874,29 +5346,7 @@
                         <w:rPr>
                           <w:rFonts w:ascii="Aptos" w:eastAsia="Aptos" w:hAnsi="Aptos" w:cs="Times New Roman"/>
                         </w:rPr>
-                        <w:t xml:space="preserve">    "</w:t>
-                      </w:r>
-                      <w:proofErr w:type="spellStart"/>
-                      <w:proofErr w:type="gramStart"/>
-                      <w:r>
-                        <w:rPr>
-                          <w:rFonts w:ascii="Aptos" w:eastAsia="Aptos" w:hAnsi="Aptos" w:cs="Times New Roman"/>
-                        </w:rPr>
-                        <w:t>metrics</w:t>
-                      </w:r>
-                      <w:proofErr w:type="gramEnd"/>
-                      <w:r>
-                        <w:rPr>
-                          <w:rFonts w:ascii="Aptos" w:eastAsia="Aptos" w:hAnsi="Aptos" w:cs="Times New Roman"/>
-                        </w:rPr>
-                        <w:t>_collected</w:t>
-                      </w:r>
-                      <w:proofErr w:type="spellEnd"/>
-                      <w:r>
-                        <w:rPr>
-                          <w:rFonts w:ascii="Aptos" w:eastAsia="Aptos" w:hAnsi="Aptos" w:cs="Times New Roman"/>
-                        </w:rPr>
-                        <w:t>": {</w:t>
+                        <w:t xml:space="preserve">    "metrics_collected": {</w:t>
                       </w:r>
                     </w:p>
                     <w:p>
@@ -6924,21 +5374,7 @@
                         <w:rPr>
                           <w:rFonts w:ascii="Aptos" w:eastAsia="Aptos" w:hAnsi="Aptos" w:cs="Times New Roman"/>
                         </w:rPr>
-                        <w:t xml:space="preserve">        "measurement": ["</w:t>
-                      </w:r>
-                      <w:proofErr w:type="spellStart"/>
-                      <w:r>
-                        <w:rPr>
-                          <w:rFonts w:ascii="Aptos" w:eastAsia="Aptos" w:hAnsi="Aptos" w:cs="Times New Roman"/>
-                        </w:rPr>
-                        <w:t>used_percent</w:t>
-                      </w:r>
-                      <w:proofErr w:type="spellEnd"/>
-                      <w:r>
-                        <w:rPr>
-                          <w:rFonts w:ascii="Aptos" w:eastAsia="Aptos" w:hAnsi="Aptos" w:cs="Times New Roman"/>
-                        </w:rPr>
-                        <w:t>"],</w:t>
+                        <w:t xml:space="preserve">        "measurement": ["used_percent"],</w:t>
                       </w:r>
                     </w:p>
                     <w:p>
@@ -6952,29 +5388,7 @@
                         <w:rPr>
                           <w:rFonts w:ascii="Aptos" w:eastAsia="Aptos" w:hAnsi="Aptos" w:cs="Times New Roman"/>
                         </w:rPr>
-                        <w:t xml:space="preserve">        "</w:t>
-                      </w:r>
-                      <w:proofErr w:type="spellStart"/>
-                      <w:proofErr w:type="gramStart"/>
-                      <w:r>
-                        <w:rPr>
-                          <w:rFonts w:ascii="Aptos" w:eastAsia="Aptos" w:hAnsi="Aptos" w:cs="Times New Roman"/>
-                        </w:rPr>
-                        <w:t>metrics</w:t>
-                      </w:r>
-                      <w:proofErr w:type="gramEnd"/>
-                      <w:r>
-                        <w:rPr>
-                          <w:rFonts w:ascii="Aptos" w:eastAsia="Aptos" w:hAnsi="Aptos" w:cs="Times New Roman"/>
-                        </w:rPr>
-                        <w:t>_collection_interval</w:t>
-                      </w:r>
-                      <w:proofErr w:type="spellEnd"/>
-                      <w:r>
-                        <w:rPr>
-                          <w:rFonts w:ascii="Aptos" w:eastAsia="Aptos" w:hAnsi="Aptos" w:cs="Times New Roman"/>
-                        </w:rPr>
-                        <w:t>": 60,</w:t>
+                        <w:t xml:space="preserve">        "metrics_collection_interval": 60,</w:t>
                       </w:r>
                     </w:p>
                     <w:p>
@@ -7026,47 +5440,11 @@
                           <w:rFonts w:ascii="Aptos" w:eastAsia="Aptos" w:hAnsi="Aptos" w:cs="Times New Roman"/>
                         </w:rPr>
                       </w:pPr>
-                      <w:proofErr w:type="spellStart"/>
                       <w:r>
                         <w:rPr>
                           <w:rFonts w:ascii="Aptos" w:eastAsia="Aptos" w:hAnsi="Aptos" w:cs="Times New Roman"/>
                         </w:rPr>
-                        <w:t>sudo</w:t>
-                      </w:r>
-                      <w:proofErr w:type="spellEnd"/>
-                      <w:r>
-                        <w:rPr>
-                          <w:rFonts w:ascii="Aptos" w:eastAsia="Aptos" w:hAnsi="Aptos" w:cs="Times New Roman"/>
-                        </w:rPr>
-                        <w:t xml:space="preserve"> </w:t>
-                      </w:r>
-                      <w:proofErr w:type="spellStart"/>
-                      <w:r>
-                        <w:rPr>
-                          <w:rFonts w:ascii="Aptos" w:eastAsia="Aptos" w:hAnsi="Aptos" w:cs="Times New Roman"/>
-                        </w:rPr>
-                        <w:t>systemctl</w:t>
-                      </w:r>
-                      <w:proofErr w:type="spellEnd"/>
-                      <w:r>
-                        <w:rPr>
-                          <w:rFonts w:ascii="Aptos" w:eastAsia="Aptos" w:hAnsi="Aptos" w:cs="Times New Roman"/>
-                        </w:rPr>
-                        <w:t xml:space="preserve"> start amazon-</w:t>
-                      </w:r>
-                      <w:proofErr w:type="spellStart"/>
-                      <w:r>
-                        <w:rPr>
-                          <w:rFonts w:ascii="Aptos" w:eastAsia="Aptos" w:hAnsi="Aptos" w:cs="Times New Roman"/>
-                        </w:rPr>
-                        <w:t>cloudwatch</w:t>
-                      </w:r>
-                      <w:proofErr w:type="spellEnd"/>
-                      <w:r>
-                        <w:rPr>
-                          <w:rFonts w:ascii="Aptos" w:eastAsia="Aptos" w:hAnsi="Aptos" w:cs="Times New Roman"/>
-                        </w:rPr>
-                        <w:t>-agent</w:t>
+                        <w:t>sudo systemctl start amazon-cloudwatch-agent</w:t>
                       </w:r>
                     </w:p>
                     <w:p>
@@ -7076,47 +5454,11 @@
                           <w:rFonts w:ascii="Aptos" w:eastAsia="Aptos" w:hAnsi="Aptos" w:cs="Times New Roman"/>
                         </w:rPr>
                       </w:pPr>
-                      <w:proofErr w:type="spellStart"/>
                       <w:r>
                         <w:rPr>
                           <w:rFonts w:ascii="Aptos" w:eastAsia="Aptos" w:hAnsi="Aptos" w:cs="Times New Roman"/>
                         </w:rPr>
-                        <w:t>sudo</w:t>
-                      </w:r>
-                      <w:proofErr w:type="spellEnd"/>
-                      <w:r>
-                        <w:rPr>
-                          <w:rFonts w:ascii="Aptos" w:eastAsia="Aptos" w:hAnsi="Aptos" w:cs="Times New Roman"/>
-                        </w:rPr>
-                        <w:t xml:space="preserve"> </w:t>
-                      </w:r>
-                      <w:proofErr w:type="spellStart"/>
-                      <w:r>
-                        <w:rPr>
-                          <w:rFonts w:ascii="Aptos" w:eastAsia="Aptos" w:hAnsi="Aptos" w:cs="Times New Roman"/>
-                        </w:rPr>
-                        <w:t>systemctl</w:t>
-                      </w:r>
-                      <w:proofErr w:type="spellEnd"/>
-                      <w:r>
-                        <w:rPr>
-                          <w:rFonts w:ascii="Aptos" w:eastAsia="Aptos" w:hAnsi="Aptos" w:cs="Times New Roman"/>
-                        </w:rPr>
-                        <w:t xml:space="preserve"> enable amazon-</w:t>
-                      </w:r>
-                      <w:proofErr w:type="spellStart"/>
-                      <w:r>
-                        <w:rPr>
-                          <w:rFonts w:ascii="Aptos" w:eastAsia="Aptos" w:hAnsi="Aptos" w:cs="Times New Roman"/>
-                        </w:rPr>
-                        <w:t>cloudwatch</w:t>
-                      </w:r>
-                      <w:proofErr w:type="spellEnd"/>
-                      <w:r>
-                        <w:rPr>
-                          <w:rFonts w:ascii="Aptos" w:eastAsia="Aptos" w:hAnsi="Aptos" w:cs="Times New Roman"/>
-                        </w:rPr>
-                        <w:t>-agent</w:t>
+                        <w:t>sudo systemctl enable amazon-cloudwatch-agent</w:t>
                       </w:r>
                     </w:p>
                     <w:p>
@@ -7142,25 +5484,7 @@
                           <w:b/>
                           <w:bCs/>
                         </w:rPr>
-                        <w:t xml:space="preserve">send </w:t>
-                      </w:r>
-                      <w:proofErr w:type="spellStart"/>
-                      <w:r>
-                        <w:rPr>
-                          <w:rFonts w:ascii="Aptos" w:eastAsia="Aptos" w:hAnsi="Aptos" w:cs="Times New Roman"/>
-                          <w:b/>
-                          <w:bCs/>
-                        </w:rPr>
-                        <w:t>disk_used_percent</w:t>
-                      </w:r>
-                      <w:proofErr w:type="spellEnd"/>
-                      <w:r>
-                        <w:rPr>
-                          <w:rFonts w:ascii="Aptos" w:eastAsia="Aptos" w:hAnsi="Aptos" w:cs="Times New Roman"/>
-                          <w:b/>
-                          <w:bCs/>
-                        </w:rPr>
-                        <w:t xml:space="preserve"> metrics to CloudWatch automatically</w:t>
+                        <w:t>send disk_used_percent metrics to CloudWatch automatically</w:t>
                       </w:r>
                       <w:r>
                         <w:rPr>
@@ -7228,25 +5552,7 @@
           <w:kern w:val="0"/>
           <w14:ligatures w14:val="none"/>
         </w:rPr>
-        <w:t xml:space="preserve">In here, terraform automates the manual creation of creating an alarm in </w:t>
-      </w:r>
-      <w:proofErr w:type="spellStart"/>
-      <w:r>
-        <w:rPr>
-          <w:rFonts w:ascii="Times New Roman" w:eastAsia="Times New Roman" w:hAnsi="Times New Roman" w:cs="Times New Roman"/>
-          <w:kern w:val="0"/>
-          <w14:ligatures w14:val="none"/>
-        </w:rPr>
-        <w:t>aws</w:t>
-      </w:r>
-      <w:proofErr w:type="spellEnd"/>
-      <w:r>
-        <w:rPr>
-          <w:rFonts w:ascii="Times New Roman" w:eastAsia="Times New Roman" w:hAnsi="Times New Roman" w:cs="Times New Roman"/>
-          <w:kern w:val="0"/>
-          <w14:ligatures w14:val="none"/>
-        </w:rPr>
-        <w:t>.</w:t>
+        <w:t>In here, terraform automates the manual creation of creating an alarm in aws.</w:t>
       </w:r>
     </w:p>
     <w:p>
@@ -7272,23 +5578,7 @@
           <w14:ligatures w14:val="none"/>
         </w:rPr>
         <w:br/>
-        <w:t xml:space="preserve">example: </w:t>
-      </w:r>
-      <w:r>
-        <w:rPr>
-          <w:rFonts w:ascii="Times New Roman" w:eastAsia="Times New Roman" w:hAnsi="Times New Roman" w:cs="Times New Roman"/>
-          <w:kern w:val="0"/>
-          <w14:ligatures w14:val="none"/>
-        </w:rPr>
-        <w:t>provider.tf</w:t>
-      </w:r>
-      <w:r>
-        <w:rPr>
-          <w:rFonts w:ascii="Times New Roman" w:eastAsia="Times New Roman" w:hAnsi="Times New Roman" w:cs="Times New Roman"/>
-          <w:kern w:val="0"/>
-          <w14:ligatures w14:val="none"/>
-        </w:rPr>
-        <w:t>,</w:t>
+        <w:t>example: provider.tf,</w:t>
       </w:r>
       <w:r>
         <w:t xml:space="preserve"> </w:t>
@@ -7299,15 +5589,7 @@
           <w:kern w:val="0"/>
           <w14:ligatures w14:val="none"/>
         </w:rPr>
-        <w:t>main.tf</w:t>
-      </w:r>
-      <w:r>
-        <w:rPr>
-          <w:rFonts w:ascii="Times New Roman" w:eastAsia="Times New Roman" w:hAnsi="Times New Roman" w:cs="Times New Roman"/>
-          <w:kern w:val="0"/>
-          <w14:ligatures w14:val="none"/>
-        </w:rPr>
-        <w:t>,</w:t>
+        <w:t>main.tf,</w:t>
       </w:r>
       <w:r>
         <w:t xml:space="preserve"> </w:t>
@@ -7379,526 +5661,268 @@
     </w:p>
     <w:p>
       <w:pPr>
-        <w:tabs>
-          <w:tab w:val="left" w:pos="916"/>
-          <w:tab w:val="left" w:pos="1832"/>
-          <w:tab w:val="left" w:pos="2748"/>
-          <w:tab w:val="left" w:pos="3664"/>
-          <w:tab w:val="left" w:pos="4580"/>
-          <w:tab w:val="left" w:pos="5496"/>
-          <w:tab w:val="left" w:pos="6412"/>
-          <w:tab w:val="left" w:pos="7328"/>
-          <w:tab w:val="left" w:pos="8244"/>
-          <w:tab w:val="left" w:pos="9160"/>
-          <w:tab w:val="left" w:pos="10076"/>
-          <w:tab w:val="left" w:pos="10992"/>
-          <w:tab w:val="left" w:pos="11908"/>
-          <w:tab w:val="left" w:pos="12824"/>
-          <w:tab w:val="left" w:pos="13740"/>
-          <w:tab w:val="left" w:pos="14656"/>
-        </w:tabs>
-        <w:spacing w:after="0" w:line="240" w:lineRule="auto"/>
-        <w:rPr>
-          <w:rFonts w:ascii="Courier New" w:eastAsia="Times New Roman" w:hAnsi="Courier New" w:cs="Courier New"/>
-          <w:kern w:val="0"/>
-          <w:sz w:val="20"/>
-          <w:szCs w:val="20"/>
-          <w14:ligatures w14:val="none"/>
-        </w:rPr>
-      </w:pPr>
-      <w:r>
-        <w:rPr>
-          <w:rFonts w:ascii="Courier New" w:eastAsia="Times New Roman" w:hAnsi="Courier New" w:cs="Courier New"/>
-          <w:kern w:val="0"/>
-          <w:sz w:val="20"/>
-          <w:szCs w:val="20"/>
-          <w14:ligatures w14:val="none"/>
-        </w:rPr>
-        <w:t xml:space="preserve">terraform </w:t>
-      </w:r>
-      <w:proofErr w:type="spellStart"/>
-      <w:r>
-        <w:rPr>
-          <w:rFonts w:ascii="Courier New" w:eastAsia="Times New Roman" w:hAnsi="Courier New" w:cs="Courier New"/>
-          <w:kern w:val="0"/>
-          <w:sz w:val="20"/>
-          <w:szCs w:val="20"/>
-          <w14:ligatures w14:val="none"/>
-        </w:rPr>
-        <w:t>init</w:t>
-      </w:r>
-      <w:proofErr w:type="spellEnd"/>
-    </w:p>
-    <w:p>
-      <w:pPr>
-        <w:tabs>
-          <w:tab w:val="left" w:pos="916"/>
-          <w:tab w:val="left" w:pos="1832"/>
-          <w:tab w:val="left" w:pos="2748"/>
-          <w:tab w:val="left" w:pos="3664"/>
-          <w:tab w:val="left" w:pos="4580"/>
-          <w:tab w:val="left" w:pos="5496"/>
-          <w:tab w:val="left" w:pos="6412"/>
-          <w:tab w:val="left" w:pos="7328"/>
-          <w:tab w:val="left" w:pos="8244"/>
-          <w:tab w:val="left" w:pos="9160"/>
-          <w:tab w:val="left" w:pos="10076"/>
-          <w:tab w:val="left" w:pos="10992"/>
-          <w:tab w:val="left" w:pos="11908"/>
-          <w:tab w:val="left" w:pos="12824"/>
-          <w:tab w:val="left" w:pos="13740"/>
-          <w:tab w:val="left" w:pos="14656"/>
-        </w:tabs>
-        <w:spacing w:after="0" w:line="240" w:lineRule="auto"/>
-        <w:rPr>
-          <w:rFonts w:ascii="Courier New" w:eastAsia="Times New Roman" w:hAnsi="Courier New" w:cs="Courier New"/>
-          <w:kern w:val="0"/>
-          <w:sz w:val="20"/>
-          <w:szCs w:val="20"/>
-          <w14:ligatures w14:val="none"/>
-        </w:rPr>
-      </w:pPr>
-    </w:p>
-    <w:p>
-      <w:pPr>
-        <w:tabs>
-          <w:tab w:val="left" w:pos="916"/>
-          <w:tab w:val="left" w:pos="1832"/>
-          <w:tab w:val="left" w:pos="2748"/>
-          <w:tab w:val="left" w:pos="3664"/>
-          <w:tab w:val="left" w:pos="4580"/>
-          <w:tab w:val="left" w:pos="5496"/>
-          <w:tab w:val="left" w:pos="6412"/>
-          <w:tab w:val="left" w:pos="7328"/>
-          <w:tab w:val="left" w:pos="8244"/>
-          <w:tab w:val="left" w:pos="9160"/>
-          <w:tab w:val="left" w:pos="10076"/>
-          <w:tab w:val="left" w:pos="10992"/>
-          <w:tab w:val="left" w:pos="11908"/>
-          <w:tab w:val="left" w:pos="12824"/>
-          <w:tab w:val="left" w:pos="13740"/>
-          <w:tab w:val="left" w:pos="14656"/>
-        </w:tabs>
-        <w:spacing w:after="0" w:line="240" w:lineRule="auto"/>
-        <w:rPr>
-          <w:rFonts w:ascii="Courier New" w:eastAsia="Times New Roman" w:hAnsi="Courier New" w:cs="Courier New"/>
-          <w:kern w:val="0"/>
-          <w:sz w:val="20"/>
-          <w:szCs w:val="20"/>
-          <w14:ligatures w14:val="none"/>
-        </w:rPr>
-      </w:pPr>
-      <w:r>
-        <w:rPr>
-          <w:rFonts w:ascii="Courier New" w:eastAsia="Times New Roman" w:hAnsi="Courier New" w:cs="Courier New"/>
-          <w:kern w:val="0"/>
-          <w:sz w:val="20"/>
-          <w:szCs w:val="20"/>
-          <w14:ligatures w14:val="none"/>
-        </w:rPr>
-        <w:t>terraform plan -var="</w:t>
-      </w:r>
-      <w:proofErr w:type="spellStart"/>
-      <w:r>
-        <w:rPr>
-          <w:rFonts w:ascii="Courier New" w:eastAsia="Times New Roman" w:hAnsi="Courier New" w:cs="Courier New"/>
-          <w:kern w:val="0"/>
-          <w:sz w:val="20"/>
-          <w:szCs w:val="20"/>
-          <w14:ligatures w14:val="none"/>
-        </w:rPr>
-        <w:t>instance_id</w:t>
-      </w:r>
-      <w:proofErr w:type="spellEnd"/>
-      <w:r>
-        <w:rPr>
-          <w:rFonts w:ascii="Courier New" w:eastAsia="Times New Roman" w:hAnsi="Courier New" w:cs="Courier New"/>
-          <w:kern w:val="0"/>
-          <w:sz w:val="20"/>
-          <w:szCs w:val="20"/>
-          <w14:ligatures w14:val="none"/>
-        </w:rPr>
-        <w:t>=i-0123456789abcdef0" \</w:t>
-      </w:r>
-    </w:p>
-    <w:p>
-      <w:pPr>
-        <w:tabs>
-          <w:tab w:val="left" w:pos="916"/>
-          <w:tab w:val="left" w:pos="1832"/>
-          <w:tab w:val="left" w:pos="2748"/>
-          <w:tab w:val="left" w:pos="3664"/>
-          <w:tab w:val="left" w:pos="4580"/>
-          <w:tab w:val="left" w:pos="5496"/>
-          <w:tab w:val="left" w:pos="6412"/>
-          <w:tab w:val="left" w:pos="7328"/>
-          <w:tab w:val="left" w:pos="8244"/>
-          <w:tab w:val="left" w:pos="9160"/>
-          <w:tab w:val="left" w:pos="10076"/>
-          <w:tab w:val="left" w:pos="10992"/>
-          <w:tab w:val="left" w:pos="11908"/>
-          <w:tab w:val="left" w:pos="12824"/>
-          <w:tab w:val="left" w:pos="13740"/>
-          <w:tab w:val="left" w:pos="14656"/>
-        </w:tabs>
-        <w:spacing w:after="0" w:line="240" w:lineRule="auto"/>
-        <w:rPr>
-          <w:rFonts w:ascii="Courier New" w:eastAsia="Times New Roman" w:hAnsi="Courier New" w:cs="Courier New"/>
-          <w:kern w:val="0"/>
-          <w:sz w:val="20"/>
-          <w:szCs w:val="20"/>
-          <w14:ligatures w14:val="none"/>
-        </w:rPr>
-      </w:pPr>
-      <w:r>
-        <w:rPr>
-          <w:rFonts w:ascii="Courier New" w:eastAsia="Times New Roman" w:hAnsi="Courier New" w:cs="Courier New"/>
-          <w:kern w:val="0"/>
-          <w:sz w:val="20"/>
-          <w:szCs w:val="20"/>
-          <w14:ligatures w14:val="none"/>
-        </w:rPr>
-        <w:t xml:space="preserve">               -var="</w:t>
-      </w:r>
-      <w:proofErr w:type="spellStart"/>
-      <w:r>
-        <w:rPr>
-          <w:rFonts w:ascii="Courier New" w:eastAsia="Times New Roman" w:hAnsi="Courier New" w:cs="Courier New"/>
-          <w:kern w:val="0"/>
-          <w:sz w:val="20"/>
-          <w:szCs w:val="20"/>
-          <w14:ligatures w14:val="none"/>
-        </w:rPr>
-        <w:t>alarm_email</w:t>
-      </w:r>
-      <w:proofErr w:type="spellEnd"/>
-      <w:r>
-        <w:rPr>
-          <w:rFonts w:ascii="Courier New" w:eastAsia="Times New Roman" w:hAnsi="Courier New" w:cs="Courier New"/>
-          <w:kern w:val="0"/>
-          <w:sz w:val="20"/>
-          <w:szCs w:val="20"/>
-          <w14:ligatures w14:val="none"/>
-        </w:rPr>
-        <w:t>=you@example.com" \</w:t>
-      </w:r>
-    </w:p>
-    <w:p>
-      <w:pPr>
-        <w:tabs>
-          <w:tab w:val="left" w:pos="916"/>
-          <w:tab w:val="left" w:pos="1832"/>
-          <w:tab w:val="left" w:pos="2748"/>
-          <w:tab w:val="left" w:pos="3664"/>
-          <w:tab w:val="left" w:pos="4580"/>
-          <w:tab w:val="left" w:pos="5496"/>
-          <w:tab w:val="left" w:pos="6412"/>
-          <w:tab w:val="left" w:pos="7328"/>
-          <w:tab w:val="left" w:pos="8244"/>
-          <w:tab w:val="left" w:pos="9160"/>
-          <w:tab w:val="left" w:pos="10076"/>
-          <w:tab w:val="left" w:pos="10992"/>
-          <w:tab w:val="left" w:pos="11908"/>
-          <w:tab w:val="left" w:pos="12824"/>
-          <w:tab w:val="left" w:pos="13740"/>
-          <w:tab w:val="left" w:pos="14656"/>
-        </w:tabs>
-        <w:spacing w:after="0" w:line="240" w:lineRule="auto"/>
-        <w:rPr>
-          <w:rFonts w:ascii="Courier New" w:eastAsia="Times New Roman" w:hAnsi="Courier New" w:cs="Courier New"/>
-          <w:kern w:val="0"/>
-          <w:sz w:val="20"/>
-          <w:szCs w:val="20"/>
-          <w14:ligatures w14:val="none"/>
-        </w:rPr>
-      </w:pPr>
-      <w:r>
-        <w:rPr>
-          <w:rFonts w:ascii="Courier New" w:eastAsia="Times New Roman" w:hAnsi="Courier New" w:cs="Courier New"/>
-          <w:kern w:val="0"/>
-          <w:sz w:val="20"/>
-          <w:szCs w:val="20"/>
-          <w14:ligatures w14:val="none"/>
-        </w:rPr>
-        <w:t xml:space="preserve">               -var="</w:t>
-      </w:r>
-      <w:proofErr w:type="spellStart"/>
-      <w:r>
-        <w:rPr>
-          <w:rFonts w:ascii="Courier New" w:eastAsia="Times New Roman" w:hAnsi="Courier New" w:cs="Courier New"/>
-          <w:kern w:val="0"/>
-          <w:sz w:val="20"/>
-          <w:szCs w:val="20"/>
-          <w14:ligatures w14:val="none"/>
-        </w:rPr>
-        <w:t>aws_region</w:t>
-      </w:r>
-      <w:proofErr w:type="spellEnd"/>
-      <w:r>
-        <w:rPr>
-          <w:rFonts w:ascii="Courier New" w:eastAsia="Times New Roman" w:hAnsi="Courier New" w:cs="Courier New"/>
-          <w:kern w:val="0"/>
-          <w:sz w:val="20"/>
-          <w:szCs w:val="20"/>
-          <w14:ligatures w14:val="none"/>
-        </w:rPr>
-        <w:t>=us-east-1"</w:t>
-      </w:r>
-    </w:p>
-    <w:p>
-      <w:pPr>
-        <w:tabs>
-          <w:tab w:val="left" w:pos="916"/>
-          <w:tab w:val="left" w:pos="1832"/>
-          <w:tab w:val="left" w:pos="2748"/>
-          <w:tab w:val="left" w:pos="3664"/>
-          <w:tab w:val="left" w:pos="4580"/>
-          <w:tab w:val="left" w:pos="5496"/>
-          <w:tab w:val="left" w:pos="6412"/>
-          <w:tab w:val="left" w:pos="7328"/>
-          <w:tab w:val="left" w:pos="8244"/>
-          <w:tab w:val="left" w:pos="9160"/>
-          <w:tab w:val="left" w:pos="10076"/>
-          <w:tab w:val="left" w:pos="10992"/>
-          <w:tab w:val="left" w:pos="11908"/>
-          <w:tab w:val="left" w:pos="12824"/>
-          <w:tab w:val="left" w:pos="13740"/>
-          <w:tab w:val="left" w:pos="14656"/>
-        </w:tabs>
-        <w:spacing w:after="0" w:line="240" w:lineRule="auto"/>
-        <w:rPr>
-          <w:rFonts w:ascii="Courier New" w:eastAsia="Times New Roman" w:hAnsi="Courier New" w:cs="Courier New"/>
-          <w:kern w:val="0"/>
-          <w:sz w:val="20"/>
-          <w:szCs w:val="20"/>
-          <w14:ligatures w14:val="none"/>
-        </w:rPr>
-      </w:pPr>
-    </w:p>
-    <w:p>
-      <w:pPr>
-        <w:tabs>
-          <w:tab w:val="left" w:pos="916"/>
-          <w:tab w:val="left" w:pos="1832"/>
-          <w:tab w:val="left" w:pos="2748"/>
-          <w:tab w:val="left" w:pos="3664"/>
-          <w:tab w:val="left" w:pos="4580"/>
-          <w:tab w:val="left" w:pos="5496"/>
-          <w:tab w:val="left" w:pos="6412"/>
-          <w:tab w:val="left" w:pos="7328"/>
-          <w:tab w:val="left" w:pos="8244"/>
-          <w:tab w:val="left" w:pos="9160"/>
-          <w:tab w:val="left" w:pos="10076"/>
-          <w:tab w:val="left" w:pos="10992"/>
-          <w:tab w:val="left" w:pos="11908"/>
-          <w:tab w:val="left" w:pos="12824"/>
-          <w:tab w:val="left" w:pos="13740"/>
-          <w:tab w:val="left" w:pos="14656"/>
-        </w:tabs>
-        <w:spacing w:after="0" w:line="240" w:lineRule="auto"/>
-        <w:rPr>
-          <w:rFonts w:ascii="Courier New" w:eastAsia="Times New Roman" w:hAnsi="Courier New" w:cs="Courier New"/>
-          <w:kern w:val="0"/>
-          <w:sz w:val="20"/>
-          <w:szCs w:val="20"/>
-          <w14:ligatures w14:val="none"/>
-        </w:rPr>
-      </w:pPr>
-      <w:r>
-        <w:rPr>
-          <w:rFonts w:ascii="Courier New" w:eastAsia="Times New Roman" w:hAnsi="Courier New" w:cs="Courier New"/>
-          <w:kern w:val="0"/>
-          <w:sz w:val="20"/>
-          <w:szCs w:val="20"/>
-          <w14:ligatures w14:val="none"/>
-        </w:rPr>
-        <w:t>terraform apply -var="</w:t>
-      </w:r>
-      <w:proofErr w:type="spellStart"/>
-      <w:r>
-        <w:rPr>
-          <w:rFonts w:ascii="Courier New" w:eastAsia="Times New Roman" w:hAnsi="Courier New" w:cs="Courier New"/>
-          <w:kern w:val="0"/>
-          <w:sz w:val="20"/>
-          <w:szCs w:val="20"/>
-          <w14:ligatures w14:val="none"/>
-        </w:rPr>
-        <w:t>instance_id</w:t>
-      </w:r>
-      <w:proofErr w:type="spellEnd"/>
-      <w:r>
-        <w:rPr>
-          <w:rFonts w:ascii="Courier New" w:eastAsia="Times New Roman" w:hAnsi="Courier New" w:cs="Courier New"/>
-          <w:kern w:val="0"/>
-          <w:sz w:val="20"/>
-          <w:szCs w:val="20"/>
-          <w14:ligatures w14:val="none"/>
-        </w:rPr>
-        <w:t>=i-0123456789abcdef0" \</w:t>
-      </w:r>
-    </w:p>
-    <w:p>
-      <w:pPr>
-        <w:tabs>
-          <w:tab w:val="left" w:pos="916"/>
-          <w:tab w:val="left" w:pos="1832"/>
-          <w:tab w:val="left" w:pos="2748"/>
-          <w:tab w:val="left" w:pos="3664"/>
-          <w:tab w:val="left" w:pos="4580"/>
-          <w:tab w:val="left" w:pos="5496"/>
-          <w:tab w:val="left" w:pos="6412"/>
-          <w:tab w:val="left" w:pos="7328"/>
-          <w:tab w:val="left" w:pos="8244"/>
-          <w:tab w:val="left" w:pos="9160"/>
-          <w:tab w:val="left" w:pos="10076"/>
-          <w:tab w:val="left" w:pos="10992"/>
-          <w:tab w:val="left" w:pos="11908"/>
-          <w:tab w:val="left" w:pos="12824"/>
-          <w:tab w:val="left" w:pos="13740"/>
-          <w:tab w:val="left" w:pos="14656"/>
-        </w:tabs>
-        <w:spacing w:after="0" w:line="240" w:lineRule="auto"/>
-        <w:rPr>
-          <w:rFonts w:ascii="Courier New" w:eastAsia="Times New Roman" w:hAnsi="Courier New" w:cs="Courier New"/>
-          <w:kern w:val="0"/>
-          <w:sz w:val="20"/>
-          <w:szCs w:val="20"/>
-          <w14:ligatures w14:val="none"/>
-        </w:rPr>
-      </w:pPr>
-      <w:r>
-        <w:rPr>
-          <w:rFonts w:ascii="Courier New" w:eastAsia="Times New Roman" w:hAnsi="Courier New" w:cs="Courier New"/>
-          <w:kern w:val="0"/>
-          <w:sz w:val="20"/>
-          <w:szCs w:val="20"/>
-          <w14:ligatures w14:val="none"/>
-        </w:rPr>
-        <w:t xml:space="preserve">                -var="</w:t>
-      </w:r>
-      <w:proofErr w:type="spellStart"/>
-      <w:r>
-        <w:rPr>
-          <w:rFonts w:ascii="Courier New" w:eastAsia="Times New Roman" w:hAnsi="Courier New" w:cs="Courier New"/>
-          <w:kern w:val="0"/>
-          <w:sz w:val="20"/>
-          <w:szCs w:val="20"/>
-          <w14:ligatures w14:val="none"/>
-        </w:rPr>
-        <w:t>alarm_email</w:t>
-      </w:r>
-      <w:proofErr w:type="spellEnd"/>
-      <w:r>
-        <w:rPr>
-          <w:rFonts w:ascii="Courier New" w:eastAsia="Times New Roman" w:hAnsi="Courier New" w:cs="Courier New"/>
-          <w:kern w:val="0"/>
-          <w:sz w:val="20"/>
-          <w:szCs w:val="20"/>
-          <w14:ligatures w14:val="none"/>
-        </w:rPr>
-        <w:t>=you@example.com" \</w:t>
-      </w:r>
-    </w:p>
-    <w:p>
-      <w:pPr>
-        <w:tabs>
-          <w:tab w:val="left" w:pos="916"/>
-          <w:tab w:val="left" w:pos="1832"/>
-          <w:tab w:val="left" w:pos="2748"/>
-          <w:tab w:val="left" w:pos="3664"/>
-          <w:tab w:val="left" w:pos="4580"/>
-          <w:tab w:val="left" w:pos="5496"/>
-          <w:tab w:val="left" w:pos="6412"/>
-          <w:tab w:val="left" w:pos="7328"/>
-          <w:tab w:val="left" w:pos="8244"/>
-          <w:tab w:val="left" w:pos="9160"/>
-          <w:tab w:val="left" w:pos="10076"/>
-          <w:tab w:val="left" w:pos="10992"/>
-          <w:tab w:val="left" w:pos="11908"/>
-          <w:tab w:val="left" w:pos="12824"/>
-          <w:tab w:val="left" w:pos="13740"/>
-          <w:tab w:val="left" w:pos="14656"/>
-        </w:tabs>
-        <w:spacing w:after="0" w:line="240" w:lineRule="auto"/>
-        <w:rPr>
-          <w:rFonts w:ascii="Courier New" w:eastAsia="Times New Roman" w:hAnsi="Courier New" w:cs="Courier New"/>
-          <w:kern w:val="0"/>
-          <w:sz w:val="20"/>
-          <w:szCs w:val="20"/>
-          <w14:ligatures w14:val="none"/>
-        </w:rPr>
-      </w:pPr>
-      <w:r>
-        <w:rPr>
-          <w:rFonts w:ascii="Courier New" w:eastAsia="Times New Roman" w:hAnsi="Courier New" w:cs="Courier New"/>
-          <w:kern w:val="0"/>
-          <w:sz w:val="20"/>
-          <w:szCs w:val="20"/>
-          <w14:ligatures w14:val="none"/>
-        </w:rPr>
-        <w:t xml:space="preserve">                -var="</w:t>
-      </w:r>
-      <w:proofErr w:type="spellStart"/>
-      <w:r>
-        <w:rPr>
-          <w:rFonts w:ascii="Courier New" w:eastAsia="Times New Roman" w:hAnsi="Courier New" w:cs="Courier New"/>
-          <w:kern w:val="0"/>
-          <w:sz w:val="20"/>
-          <w:szCs w:val="20"/>
-          <w14:ligatures w14:val="none"/>
-        </w:rPr>
-        <w:t>aws_region</w:t>
-      </w:r>
-      <w:proofErr w:type="spellEnd"/>
-      <w:r>
-        <w:rPr>
-          <w:rFonts w:ascii="Courier New" w:eastAsia="Times New Roman" w:hAnsi="Courier New" w:cs="Courier New"/>
-          <w:kern w:val="0"/>
-          <w:sz w:val="20"/>
-          <w:szCs w:val="20"/>
-          <w14:ligatures w14:val="none"/>
-        </w:rPr>
-        <w:t>=us-east-1" -auto-approve</w:t>
-      </w:r>
-    </w:p>
-    <w:p>
-      <w:pPr>
-        <w:numPr>
-          <w:ilvl w:val="0"/>
-          <w:numId w:val="15"/>
-        </w:numPr>
         <w:spacing w:before="100" w:beforeAutospacing="1" w:after="100" w:afterAutospacing="1" w:line="240" w:lineRule="auto"/>
-        <w:rPr>
-          <w:rFonts w:ascii="Times New Roman" w:eastAsia="Times New Roman" w:hAnsi="Times New Roman" w:cs="Times New Roman"/>
-          <w:kern w:val="0"/>
-          <w14:ligatures w14:val="none"/>
-        </w:rPr>
-      </w:pPr>
-      <w:r>
-        <w:rPr>
-          <w:rFonts w:ascii="Times New Roman" w:eastAsia="Times New Roman" w:hAnsi="Times New Roman" w:cs="Times New Roman"/>
-          <w:kern w:val="0"/>
-          <w14:ligatures w14:val="none"/>
-        </w:rPr>
-        <w:t xml:space="preserve">After </w:t>
-      </w:r>
-      <w:proofErr w:type="gramStart"/>
-      <w:r>
-        <w:rPr>
-          <w:rFonts w:ascii="Times New Roman" w:eastAsia="Times New Roman" w:hAnsi="Times New Roman" w:cs="Times New Roman"/>
-          <w:kern w:val="0"/>
-          <w14:ligatures w14:val="none"/>
-        </w:rPr>
-        <w:t>apply</w:t>
-      </w:r>
-      <w:proofErr w:type="gramEnd"/>
-      <w:r>
-        <w:rPr>
-          <w:rFonts w:ascii="Times New Roman" w:eastAsia="Times New Roman" w:hAnsi="Times New Roman" w:cs="Times New Roman"/>
-          <w:kern w:val="0"/>
-          <w14:ligatures w14:val="none"/>
-        </w:rPr>
-        <w:t>, Terraform prints the SNS topic ARN and alarm name.</w:t>
+        <w:ind w:left="360"/>
+        <w:rPr>
+          <w:rFonts w:ascii="Courier New" w:eastAsia="Times New Roman" w:hAnsi="Courier New" w:cs="Courier New"/>
+          <w:kern w:val="0"/>
+          <w:sz w:val="20"/>
+          <w:szCs w:val="20"/>
+          <w14:ligatures w14:val="none"/>
+        </w:rPr>
+      </w:pPr>
+      <w:r>
+        <w:rPr>
+          <w:rFonts w:ascii="Courier New" w:eastAsia="Times New Roman" w:hAnsi="Courier New" w:cs="Courier New"/>
+          <w:kern w:val="0"/>
+          <w:sz w:val="20"/>
+          <w:szCs w:val="20"/>
+          <w14:ligatures w14:val="none"/>
+        </w:rPr>
+        <w:t>terraform init</w:t>
+      </w:r>
+    </w:p>
+    <w:p>
+      <w:pPr>
+        <w:spacing w:before="100" w:beforeAutospacing="1" w:after="100" w:afterAutospacing="1" w:line="240" w:lineRule="auto"/>
+        <w:ind w:left="360"/>
+        <w:rPr>
+          <w:rFonts w:ascii="Courier New" w:eastAsia="Times New Roman" w:hAnsi="Courier New" w:cs="Courier New"/>
+          <w:kern w:val="0"/>
+          <w:sz w:val="20"/>
+          <w:szCs w:val="20"/>
+          <w14:ligatures w14:val="none"/>
+        </w:rPr>
+      </w:pPr>
+      <w:r>
+        <w:rPr>
+          <w:rFonts w:ascii="Courier New" w:eastAsia="Times New Roman" w:hAnsi="Courier New" w:cs="Courier New"/>
+          <w:kern w:val="0"/>
+          <w:sz w:val="20"/>
+          <w:szCs w:val="20"/>
+          <w14:ligatures w14:val="none"/>
+        </w:rPr>
+        <w:t xml:space="preserve">            terraform plan \</w:t>
+      </w:r>
+    </w:p>
+    <w:p>
+      <w:pPr>
+        <w:spacing w:before="100" w:beforeAutospacing="1" w:after="100" w:afterAutospacing="1" w:line="240" w:lineRule="auto"/>
+        <w:ind w:left="360"/>
+        <w:rPr>
+          <w:rFonts w:ascii="Courier New" w:eastAsia="Times New Roman" w:hAnsi="Courier New" w:cs="Courier New"/>
+          <w:kern w:val="0"/>
+          <w:sz w:val="20"/>
+          <w:szCs w:val="20"/>
+          <w14:ligatures w14:val="none"/>
+        </w:rPr>
+      </w:pPr>
+      <w:r>
+        <w:rPr>
+          <w:rFonts w:ascii="Courier New" w:eastAsia="Times New Roman" w:hAnsi="Courier New" w:cs="Courier New"/>
+          <w:kern w:val="0"/>
+          <w:sz w:val="20"/>
+          <w:szCs w:val="20"/>
+          <w14:ligatures w14:val="none"/>
+        </w:rPr>
+        <w:t xml:space="preserve">            -var="instance_id=$INSTANCE_ID" \</w:t>
+      </w:r>
+    </w:p>
+    <w:p>
+      <w:pPr>
+        <w:spacing w:before="100" w:beforeAutospacing="1" w:after="100" w:afterAutospacing="1" w:line="240" w:lineRule="auto"/>
+        <w:ind w:left="360"/>
+        <w:rPr>
+          <w:rFonts w:ascii="Courier New" w:eastAsia="Times New Roman" w:hAnsi="Courier New" w:cs="Courier New"/>
+          <w:kern w:val="0"/>
+          <w:sz w:val="20"/>
+          <w:szCs w:val="20"/>
+          <w14:ligatures w14:val="none"/>
+        </w:rPr>
+      </w:pPr>
+      <w:r>
+        <w:rPr>
+          <w:rFonts w:ascii="Courier New" w:eastAsia="Times New Roman" w:hAnsi="Courier New" w:cs="Courier New"/>
+          <w:kern w:val="0"/>
+          <w:sz w:val="20"/>
+          <w:szCs w:val="20"/>
+          <w14:ligatures w14:val="none"/>
+        </w:rPr>
+        <w:t xml:space="preserve">            -var="alarm_email=$ALARM_EMAIL" \</w:t>
+      </w:r>
+    </w:p>
+    <w:p>
+      <w:pPr>
+        <w:spacing w:before="100" w:beforeAutospacing="1" w:after="100" w:afterAutospacing="1" w:line="240" w:lineRule="auto"/>
+        <w:ind w:left="360"/>
+        <w:rPr>
+          <w:rFonts w:ascii="Courier New" w:eastAsia="Times New Roman" w:hAnsi="Courier New" w:cs="Courier New"/>
+          <w:kern w:val="0"/>
+          <w:sz w:val="20"/>
+          <w:szCs w:val="20"/>
+          <w14:ligatures w14:val="none"/>
+        </w:rPr>
+      </w:pPr>
+      <w:r>
+        <w:rPr>
+          <w:rFonts w:ascii="Courier New" w:eastAsia="Times New Roman" w:hAnsi="Courier New" w:cs="Courier New"/>
+          <w:kern w:val="0"/>
+          <w:sz w:val="20"/>
+          <w:szCs w:val="20"/>
+          <w14:ligatures w14:val="none"/>
+        </w:rPr>
+        <w:t xml:space="preserve">            -var="aws_region=$AWS_REGION"</w:t>
+      </w:r>
+    </w:p>
+    <w:p>
+      <w:pPr>
+        <w:spacing w:before="100" w:beforeAutospacing="1" w:after="100" w:afterAutospacing="1" w:line="240" w:lineRule="auto"/>
+        <w:ind w:left="360"/>
+        <w:rPr>
+          <w:rFonts w:ascii="Courier New" w:eastAsia="Times New Roman" w:hAnsi="Courier New" w:cs="Courier New"/>
+          <w:kern w:val="0"/>
+          <w:sz w:val="20"/>
+          <w:szCs w:val="20"/>
+          <w14:ligatures w14:val="none"/>
+        </w:rPr>
+      </w:pPr>
+    </w:p>
+    <w:p>
+      <w:pPr>
+        <w:spacing w:before="100" w:beforeAutospacing="1" w:after="100" w:afterAutospacing="1" w:line="240" w:lineRule="auto"/>
+        <w:ind w:left="360"/>
+        <w:rPr>
+          <w:rFonts w:ascii="Courier New" w:eastAsia="Times New Roman" w:hAnsi="Courier New" w:cs="Courier New"/>
+          <w:kern w:val="0"/>
+          <w:sz w:val="20"/>
+          <w:szCs w:val="20"/>
+          <w14:ligatures w14:val="none"/>
+        </w:rPr>
+      </w:pPr>
+      <w:r>
+        <w:rPr>
+          <w:rFonts w:ascii="Courier New" w:eastAsia="Times New Roman" w:hAnsi="Courier New" w:cs="Courier New"/>
+          <w:kern w:val="0"/>
+          <w:sz w:val="20"/>
+          <w:szCs w:val="20"/>
+          <w14:ligatures w14:val="none"/>
+        </w:rPr>
+        <w:t xml:space="preserve">            terraform apply -auto-approve \</w:t>
+      </w:r>
+    </w:p>
+    <w:p>
+      <w:pPr>
+        <w:spacing w:before="100" w:beforeAutospacing="1" w:after="100" w:afterAutospacing="1" w:line="240" w:lineRule="auto"/>
+        <w:ind w:left="360"/>
+        <w:rPr>
+          <w:rFonts w:ascii="Courier New" w:eastAsia="Times New Roman" w:hAnsi="Courier New" w:cs="Courier New"/>
+          <w:kern w:val="0"/>
+          <w:sz w:val="20"/>
+          <w:szCs w:val="20"/>
+          <w14:ligatures w14:val="none"/>
+        </w:rPr>
+      </w:pPr>
+      <w:r>
+        <w:rPr>
+          <w:rFonts w:ascii="Courier New" w:eastAsia="Times New Roman" w:hAnsi="Courier New" w:cs="Courier New"/>
+          <w:kern w:val="0"/>
+          <w:sz w:val="20"/>
+          <w:szCs w:val="20"/>
+          <w14:ligatures w14:val="none"/>
+        </w:rPr>
+        <w:t xml:space="preserve">            -var="instance_id=$INSTANCE_ID" \</w:t>
+      </w:r>
+    </w:p>
+    <w:p>
+      <w:pPr>
+        <w:spacing w:before="100" w:beforeAutospacing="1" w:after="100" w:afterAutospacing="1" w:line="240" w:lineRule="auto"/>
+        <w:ind w:left="360"/>
+        <w:rPr>
+          <w:rFonts w:ascii="Courier New" w:eastAsia="Times New Roman" w:hAnsi="Courier New" w:cs="Courier New"/>
+          <w:kern w:val="0"/>
+          <w:sz w:val="20"/>
+          <w:szCs w:val="20"/>
+          <w14:ligatures w14:val="none"/>
+        </w:rPr>
+      </w:pPr>
+      <w:r>
+        <w:rPr>
+          <w:rFonts w:ascii="Courier New" w:eastAsia="Times New Roman" w:hAnsi="Courier New" w:cs="Courier New"/>
+          <w:kern w:val="0"/>
+          <w:sz w:val="20"/>
+          <w:szCs w:val="20"/>
+          <w14:ligatures w14:val="none"/>
+        </w:rPr>
+        <w:t xml:space="preserve">            -var="alarm_email=$ALARM_EMAIL" \</w:t>
+      </w:r>
+    </w:p>
+    <w:p>
+      <w:pPr>
+        <w:spacing w:before="100" w:beforeAutospacing="1" w:after="100" w:afterAutospacing="1" w:line="240" w:lineRule="auto"/>
+        <w:ind w:left="360"/>
+        <w:rPr>
+          <w:rFonts w:ascii="Times New Roman" w:eastAsia="Times New Roman" w:hAnsi="Times New Roman" w:cs="Times New Roman"/>
+          <w:kern w:val="0"/>
+          <w14:ligatures w14:val="none"/>
+        </w:rPr>
+      </w:pPr>
+      <w:r>
+        <w:rPr>
+          <w:rFonts w:ascii="Courier New" w:eastAsia="Times New Roman" w:hAnsi="Courier New" w:cs="Courier New"/>
+          <w:kern w:val="0"/>
+          <w:sz w:val="20"/>
+          <w:szCs w:val="20"/>
+          <w14:ligatures w14:val="none"/>
+        </w:rPr>
+        <w:t xml:space="preserve">            -var="aws_region=$AWS_REGION"</w:t>
+      </w:r>
+      <w:r>
+        <w:rPr>
+          <w:rFonts w:ascii="Courier New" w:eastAsia="Times New Roman" w:hAnsi="Courier New" w:cs="Courier New"/>
+          <w:kern w:val="0"/>
+          <w:sz w:val="20"/>
+          <w:szCs w:val="20"/>
+          <w14:ligatures w14:val="none"/>
+        </w:rPr>
+        <w:br/>
+      </w:r>
+      <w:r>
+        <w:rPr>
+          <w:rFonts w:ascii="Courier New" w:eastAsia="Times New Roman" w:hAnsi="Courier New" w:cs="Courier New"/>
+          <w:kern w:val="0"/>
+          <w:sz w:val="20"/>
+          <w:szCs w:val="20"/>
+          <w14:ligatures w14:val="none"/>
+        </w:rPr>
+        <w:t>fd</w:t>
+      </w:r>
+      <w:r>
+        <w:rPr>
+          <w:rFonts w:ascii="Courier New" w:eastAsia="Times New Roman" w:hAnsi="Courier New" w:cs="Courier New"/>
+          <w:kern w:val="0"/>
+          <w:sz w:val="20"/>
+          <w:szCs w:val="20"/>
+          <w14:ligatures w14:val="none"/>
+        </w:rPr>
+        <w:br/>
+      </w:r>
+      <w:r>
+        <w:rPr>
+          <w:rFonts w:ascii="Courier New" w:eastAsia="Times New Roman" w:hAnsi="Courier New" w:cs="Courier New"/>
+          <w:kern w:val="0"/>
+          <w:sz w:val="20"/>
+          <w:szCs w:val="20"/>
+          <w14:ligatures w14:val="none"/>
+        </w:rPr>
+        <w:br/>
+      </w:r>
+      <w:r>
+        <w:rPr>
+          <w:rFonts w:ascii="Times New Roman" w:eastAsia="Times New Roman" w:hAnsi="Times New Roman" w:cs="Times New Roman"/>
+          <w:kern w:val="0"/>
+          <w14:ligatures w14:val="none"/>
+        </w:rPr>
+        <w:t>After apply, Terraform prints the SNS topic ARN and alarm name.</w:t>
       </w:r>
     </w:p>
     <w:p>
@@ -9756,15 +7780,6 @@
   </w:num>
   <w:num w:numId="14" w16cid:durableId="1481655064">
     <w:abstractNumId w:val="6"/>
-    <w:lvlOverride w:ilvl="0"/>
-    <w:lvlOverride w:ilvl="1"/>
-    <w:lvlOverride w:ilvl="2"/>
-    <w:lvlOverride w:ilvl="3"/>
-    <w:lvlOverride w:ilvl="4"/>
-    <w:lvlOverride w:ilvl="5"/>
-    <w:lvlOverride w:ilvl="6"/>
-    <w:lvlOverride w:ilvl="7"/>
-    <w:lvlOverride w:ilvl="8"/>
   </w:num>
   <w:num w:numId="15" w16cid:durableId="1361202316">
     <w:abstractNumId w:val="5"/>

</xml_diff>